<commit_message>
Finished exercise of week3
</commit_message>
<xml_diff>
--- a/ML Notes.docx
+++ b/ML Notes.docx
@@ -14673,6 +14673,2757 @@
           <w:szCs w:val="21"/>
         </w:rPr>
         <w:t xml:space="preserve"> or is too small ?</w:t>
+      </w:r>
+    </w:p>
+    <w:p>
+      <w:pPr>
+        <w:pStyle w:val="Heading1"/>
+        <w:shd w:val="clear" w:color="auto" w:fill="FFFFFF"/>
+        <w:spacing w:before="0" w:beforeAutospacing="0" w:after="300" w:afterAutospacing="0" w:line="540" w:lineRule="atLeast"/>
+        <w:rPr>
+          <w:rFonts w:ascii="Arial" w:hAnsi="Arial" w:cs="Arial"/>
+          <w:b w:val="0"/>
+          <w:bCs w:val="0"/>
+          <w:color w:val="1F1F1F"/>
+        </w:rPr>
+      </w:pPr>
+      <w:r>
+        <w:rPr>
+          <w:rFonts w:ascii="Arial" w:hAnsi="Arial" w:cs="Arial"/>
+          <w:b w:val="0"/>
+          <w:bCs w:val="0"/>
+          <w:color w:val="1F1F1F"/>
+        </w:rPr>
+        <w:t>Regularized Linear Regression</w:t>
+      </w:r>
+    </w:p>
+    <w:p>
+      <w:pPr>
+        <w:pStyle w:val="NormalWeb"/>
+        <w:shd w:val="clear" w:color="auto" w:fill="FFFFFF"/>
+        <w:spacing w:before="0" w:beforeAutospacing="0" w:after="300" w:afterAutospacing="0" w:line="315" w:lineRule="atLeast"/>
+        <w:rPr>
+          <w:rFonts w:ascii="Arial" w:hAnsi="Arial" w:cs="Arial"/>
+          <w:color w:val="1F1F1F"/>
+          <w:sz w:val="21"/>
+          <w:szCs w:val="21"/>
+        </w:rPr>
+      </w:pPr>
+      <w:r>
+        <w:rPr>
+          <w:rStyle w:val="Strong"/>
+          <w:rFonts w:ascii="Arial" w:hAnsi="Arial" w:cs="Arial"/>
+          <w:color w:val="1F1F1F"/>
+          <w:sz w:val="21"/>
+          <w:szCs w:val="21"/>
+        </w:rPr>
+        <w:t>Note:</w:t>
+      </w:r>
+      <w:r>
+        <w:rPr>
+          <w:rFonts w:ascii="Arial" w:hAnsi="Arial" w:cs="Arial"/>
+          <w:color w:val="1F1F1F"/>
+          <w:sz w:val="21"/>
+          <w:szCs w:val="21"/>
+        </w:rPr>
+        <w:t xml:space="preserve"> [8:43 - It is said that X is non-invertible if m </w:t>
+      </w:r>
+      <w:r>
+        <w:rPr>
+          <w:rStyle w:val="katex-mathml"/>
+          <w:color w:val="1F1F1F"/>
+          <w:sz w:val="25"/>
+          <w:szCs w:val="25"/>
+          <w:bdr w:val="none" w:sz="0" w:space="0" w:color="auto" w:frame="1"/>
+        </w:rPr>
+        <w:t>\leq</w:t>
+      </w:r>
+      <w:r>
+        <w:rPr>
+          <w:rStyle w:val="mrel"/>
+          <w:color w:val="1F1F1F"/>
+          <w:sz w:val="25"/>
+          <w:szCs w:val="25"/>
+        </w:rPr>
+        <w:t>≤</w:t>
+      </w:r>
+      <w:r>
+        <w:rPr>
+          <w:rFonts w:ascii="Arial" w:hAnsi="Arial" w:cs="Arial"/>
+          <w:color w:val="1F1F1F"/>
+          <w:sz w:val="21"/>
+          <w:szCs w:val="21"/>
+        </w:rPr>
+        <w:t xml:space="preserve"> n. The correct statement should be that X is non-invertible if m &lt; n, and may be non-invertible if m = n.</w:t>
+      </w:r>
+    </w:p>
+    <w:p>
+      <w:pPr>
+        <w:pStyle w:val="NormalWeb"/>
+        <w:shd w:val="clear" w:color="auto" w:fill="FFFFFF"/>
+        <w:spacing w:before="0" w:beforeAutospacing="0" w:after="300" w:afterAutospacing="0" w:line="315" w:lineRule="atLeast"/>
+        <w:rPr>
+          <w:rFonts w:ascii="Arial" w:hAnsi="Arial" w:cs="Arial"/>
+          <w:color w:val="1F1F1F"/>
+          <w:sz w:val="21"/>
+          <w:szCs w:val="21"/>
+        </w:rPr>
+      </w:pPr>
+      <w:r>
+        <w:rPr>
+          <w:rFonts w:ascii="Arial" w:hAnsi="Arial" w:cs="Arial"/>
+          <w:color w:val="1F1F1F"/>
+          <w:sz w:val="21"/>
+          <w:szCs w:val="21"/>
+        </w:rPr>
+        <w:t>We can apply regularization to both linear regression and logistic regression. We will approach linear regression first.</w:t>
+      </w:r>
+    </w:p>
+    <w:p>
+      <w:pPr>
+        <w:pStyle w:val="Heading3"/>
+        <w:shd w:val="clear" w:color="auto" w:fill="FFFFFF"/>
+        <w:spacing w:before="540" w:after="180" w:line="360" w:lineRule="atLeast"/>
+        <w:rPr>
+          <w:rFonts w:ascii="Arial" w:hAnsi="Arial" w:cs="Arial"/>
+          <w:color w:val="1F1F1F"/>
+        </w:rPr>
+      </w:pPr>
+      <w:r>
+        <w:rPr>
+          <w:rFonts w:ascii="Arial" w:hAnsi="Arial" w:cs="Arial"/>
+          <w:b/>
+          <w:bCs/>
+          <w:color w:val="1F1F1F"/>
+        </w:rPr>
+        <w:t>Gradient Descent</w:t>
+      </w:r>
+    </w:p>
+    <w:p>
+      <w:pPr>
+        <w:pStyle w:val="NormalWeb"/>
+        <w:shd w:val="clear" w:color="auto" w:fill="FFFFFF"/>
+        <w:spacing w:before="0" w:beforeAutospacing="0" w:after="300" w:afterAutospacing="0" w:line="315" w:lineRule="atLeast"/>
+        <w:rPr>
+          <w:rFonts w:ascii="Arial" w:hAnsi="Arial" w:cs="Arial"/>
+          <w:color w:val="1F1F1F"/>
+          <w:sz w:val="21"/>
+          <w:szCs w:val="21"/>
+        </w:rPr>
+      </w:pPr>
+      <w:r>
+        <w:rPr>
+          <w:rFonts w:ascii="Arial" w:hAnsi="Arial" w:cs="Arial"/>
+          <w:color w:val="1F1F1F"/>
+          <w:sz w:val="21"/>
+          <w:szCs w:val="21"/>
+        </w:rPr>
+        <w:t xml:space="preserve">We will modify our gradient descent function to separate out </w:t>
+      </w:r>
+      <w:r>
+        <w:rPr>
+          <w:rStyle w:val="katex-mathml"/>
+          <w:color w:val="1F1F1F"/>
+          <w:sz w:val="25"/>
+          <w:szCs w:val="25"/>
+          <w:bdr w:val="none" w:sz="0" w:space="0" w:color="auto" w:frame="1"/>
+        </w:rPr>
+        <w:t>\theta_0</w:t>
+      </w:r>
+      <w:r>
+        <w:rPr>
+          <w:rStyle w:val="mord"/>
+          <w:rFonts w:ascii="KaTeX_Math" w:hAnsi="KaTeX_Math"/>
+          <w:i/>
+          <w:iCs/>
+          <w:color w:val="1F1F1F"/>
+          <w:sz w:val="25"/>
+          <w:szCs w:val="25"/>
+        </w:rPr>
+        <w:t>θ</w:t>
+      </w:r>
+      <w:r>
+        <w:rPr>
+          <w:rStyle w:val="mord"/>
+          <w:color w:val="1F1F1F"/>
+          <w:sz w:val="18"/>
+          <w:szCs w:val="18"/>
+        </w:rPr>
+        <w:t>0</w:t>
+      </w:r>
+      <w:r>
+        <w:rPr>
+          <w:rStyle w:val="vlist-s"/>
+          <w:rFonts w:eastAsiaTheme="majorEastAsia"/>
+          <w:color w:val="1F1F1F"/>
+          <w:sz w:val="2"/>
+          <w:szCs w:val="2"/>
+        </w:rPr>
+        <w:t>​</w:t>
+      </w:r>
+      <w:r>
+        <w:rPr>
+          <w:rFonts w:ascii="Arial" w:hAnsi="Arial" w:cs="Arial"/>
+          <w:color w:val="1F1F1F"/>
+          <w:sz w:val="21"/>
+          <w:szCs w:val="21"/>
+        </w:rPr>
+        <w:t xml:space="preserve"> from the rest of the parameters because we do not want to penalize </w:t>
+      </w:r>
+      <w:r>
+        <w:rPr>
+          <w:rStyle w:val="katex-mathml"/>
+          <w:color w:val="1F1F1F"/>
+          <w:sz w:val="25"/>
+          <w:szCs w:val="25"/>
+          <w:bdr w:val="none" w:sz="0" w:space="0" w:color="auto" w:frame="1"/>
+        </w:rPr>
+        <w:t>\theta_0</w:t>
+      </w:r>
+      <w:r>
+        <w:rPr>
+          <w:rStyle w:val="mord"/>
+          <w:rFonts w:ascii="KaTeX_Math" w:hAnsi="KaTeX_Math"/>
+          <w:i/>
+          <w:iCs/>
+          <w:color w:val="1F1F1F"/>
+          <w:sz w:val="25"/>
+          <w:szCs w:val="25"/>
+        </w:rPr>
+        <w:t>θ</w:t>
+      </w:r>
+      <w:r>
+        <w:rPr>
+          <w:rStyle w:val="mord"/>
+          <w:color w:val="1F1F1F"/>
+          <w:sz w:val="18"/>
+          <w:szCs w:val="18"/>
+        </w:rPr>
+        <w:t>0</w:t>
+      </w:r>
+      <w:r>
+        <w:rPr>
+          <w:rStyle w:val="vlist-s"/>
+          <w:rFonts w:eastAsiaTheme="majorEastAsia"/>
+          <w:color w:val="1F1F1F"/>
+          <w:sz w:val="2"/>
+          <w:szCs w:val="2"/>
+        </w:rPr>
+        <w:t>​</w:t>
+      </w:r>
+      <w:r>
+        <w:rPr>
+          <w:rFonts w:ascii="Arial" w:hAnsi="Arial" w:cs="Arial"/>
+          <w:color w:val="1F1F1F"/>
+          <w:sz w:val="21"/>
+          <w:szCs w:val="21"/>
+        </w:rPr>
+        <w:t>.</w:t>
+      </w:r>
+    </w:p>
+    <w:tbl>
+      <w:tblPr>
+        <w:tblW w:w="12600" w:type="dxa"/>
+        <w:tblBorders>
+          <w:top w:val="single" w:sz="6" w:space="0" w:color="E0E0E0"/>
+          <w:left w:val="single" w:sz="6" w:space="0" w:color="E0E0E0"/>
+          <w:bottom w:val="single" w:sz="6" w:space="0" w:color="E0E0E0"/>
+          <w:right w:val="single" w:sz="6" w:space="0" w:color="E0E0E0"/>
+        </w:tblBorders>
+        <w:shd w:val="clear" w:color="auto" w:fill="FFFFFF"/>
+        <w:tblCellMar>
+          <w:top w:w="15" w:type="dxa"/>
+          <w:left w:w="15" w:type="dxa"/>
+          <w:bottom w:w="15" w:type="dxa"/>
+          <w:right w:w="15" w:type="dxa"/>
+        </w:tblCellMar>
+        <w:tblLook w:val="04A0" w:firstRow="1" w:lastRow="0" w:firstColumn="1" w:lastColumn="0" w:noHBand="0" w:noVBand="1"/>
+      </w:tblPr>
+      <w:tblGrid>
+        <w:gridCol w:w="12600"/>
+      </w:tblGrid>
+      <w:tr>
+        <w:tc>
+          <w:tcPr>
+            <w:tcW w:w="0" w:type="auto"/>
+            <w:tcBorders>
+              <w:top w:val="single" w:sz="6" w:space="0" w:color="E0E0E0"/>
+              <w:left w:val="single" w:sz="6" w:space="0" w:color="E0E0E0"/>
+              <w:bottom w:val="single" w:sz="6" w:space="0" w:color="E0E0E0"/>
+              <w:right w:val="single" w:sz="6" w:space="0" w:color="E0E0E0"/>
+            </w:tcBorders>
+            <w:shd w:val="clear" w:color="auto" w:fill="FFFFFF"/>
+            <w:tcMar>
+              <w:top w:w="75" w:type="dxa"/>
+              <w:left w:w="300" w:type="dxa"/>
+              <w:bottom w:w="75" w:type="dxa"/>
+              <w:right w:w="300" w:type="dxa"/>
+            </w:tcMar>
+            <w:vAlign w:val="center"/>
+            <w:hideMark/>
+          </w:tcPr>
+          <w:p>
+            <w:pPr>
+              <w:pStyle w:val="NormalWeb"/>
+              <w:spacing w:before="0" w:beforeAutospacing="0" w:after="0" w:afterAutospacing="0" w:line="315" w:lineRule="atLeast"/>
+              <w:rPr>
+                <w:rFonts w:ascii="Arial" w:hAnsi="Arial" w:cs="Arial"/>
+                <w:color w:val="1F1F1F"/>
+                <w:sz w:val="21"/>
+                <w:szCs w:val="21"/>
+              </w:rPr>
+            </w:pPr>
+            <w:r>
+              <w:rPr>
+                <w:rStyle w:val="mtext"/>
+                <w:rFonts w:ascii="MathJax_Main" w:hAnsi="MathJax_Main" w:cs="Arial"/>
+                <w:color w:val="1F1F1F"/>
+                <w:sz w:val="26"/>
+                <w:szCs w:val="26"/>
+                <w:bdr w:val="none" w:sz="0" w:space="0" w:color="auto" w:frame="1"/>
+              </w:rPr>
+              <w:lastRenderedPageBreak/>
+              <w:t>Repeat </w:t>
+            </w:r>
+            <w:r>
+              <w:rPr>
+                <w:rStyle w:val="mo"/>
+                <w:rFonts w:ascii="MathJax_Main" w:hAnsi="MathJax_Main" w:cs="Arial"/>
+                <w:color w:val="1F1F1F"/>
+                <w:sz w:val="26"/>
+                <w:szCs w:val="26"/>
+                <w:bdr w:val="none" w:sz="0" w:space="0" w:color="auto" w:frame="1"/>
+              </w:rPr>
+              <w:t>{</w:t>
+            </w:r>
+            <w:r>
+              <w:rPr>
+                <w:rStyle w:val="mtext"/>
+                <w:rFonts w:ascii="MathJax_Main" w:hAnsi="MathJax_Main" w:cs="Arial"/>
+                <w:color w:val="1F1F1F"/>
+                <w:sz w:val="26"/>
+                <w:szCs w:val="26"/>
+                <w:bdr w:val="none" w:sz="0" w:space="0" w:color="auto" w:frame="1"/>
+              </w:rPr>
+              <w:t>    </w:t>
+            </w:r>
+            <w:r>
+              <w:rPr>
+                <w:rStyle w:val="mi"/>
+                <w:rFonts w:ascii="MathJax_Math" w:hAnsi="MathJax_Math" w:cs="Arial"/>
+                <w:i/>
+                <w:iCs/>
+                <w:color w:val="1F1F1F"/>
+                <w:sz w:val="26"/>
+                <w:szCs w:val="26"/>
+                <w:bdr w:val="none" w:sz="0" w:space="0" w:color="auto" w:frame="1"/>
+              </w:rPr>
+              <w:t>θ</w:t>
+            </w:r>
+            <w:r>
+              <w:rPr>
+                <w:rStyle w:val="mn"/>
+                <w:rFonts w:ascii="MathJax_Main" w:hAnsi="MathJax_Main" w:cs="Arial"/>
+                <w:color w:val="1F1F1F"/>
+                <w:sz w:val="18"/>
+                <w:szCs w:val="18"/>
+                <w:bdr w:val="none" w:sz="0" w:space="0" w:color="auto" w:frame="1"/>
+              </w:rPr>
+              <w:t>0</w:t>
+            </w:r>
+            <w:r>
+              <w:rPr>
+                <w:rStyle w:val="mo"/>
+                <w:rFonts w:ascii="MathJax_Main" w:hAnsi="MathJax_Main" w:cs="Arial"/>
+                <w:color w:val="1F1F1F"/>
+                <w:sz w:val="26"/>
+                <w:szCs w:val="26"/>
+                <w:bdr w:val="none" w:sz="0" w:space="0" w:color="auto" w:frame="1"/>
+              </w:rPr>
+              <w:t>:=</w:t>
+            </w:r>
+            <w:r>
+              <w:rPr>
+                <w:rStyle w:val="mi"/>
+                <w:rFonts w:ascii="MathJax_Math" w:hAnsi="MathJax_Math" w:cs="Arial"/>
+                <w:i/>
+                <w:iCs/>
+                <w:color w:val="1F1F1F"/>
+                <w:sz w:val="26"/>
+                <w:szCs w:val="26"/>
+                <w:bdr w:val="none" w:sz="0" w:space="0" w:color="auto" w:frame="1"/>
+              </w:rPr>
+              <w:t>θ</w:t>
+            </w:r>
+            <w:r>
+              <w:rPr>
+                <w:rStyle w:val="mn"/>
+                <w:rFonts w:ascii="MathJax_Main" w:hAnsi="MathJax_Main" w:cs="Arial"/>
+                <w:color w:val="1F1F1F"/>
+                <w:sz w:val="18"/>
+                <w:szCs w:val="18"/>
+                <w:bdr w:val="none" w:sz="0" w:space="0" w:color="auto" w:frame="1"/>
+              </w:rPr>
+              <w:t>0</w:t>
+            </w:r>
+            <w:r>
+              <w:rPr>
+                <w:rStyle w:val="mo"/>
+                <w:rFonts w:ascii="MathJax_Main" w:hAnsi="MathJax_Main" w:cs="Arial"/>
+                <w:color w:val="1F1F1F"/>
+                <w:sz w:val="26"/>
+                <w:szCs w:val="26"/>
+                <w:bdr w:val="none" w:sz="0" w:space="0" w:color="auto" w:frame="1"/>
+              </w:rPr>
+              <w:t>−</w:t>
+            </w:r>
+            <w:r>
+              <w:rPr>
+                <w:rStyle w:val="mi"/>
+                <w:rFonts w:ascii="MathJax_Math" w:hAnsi="MathJax_Math" w:cs="Arial"/>
+                <w:i/>
+                <w:iCs/>
+                <w:color w:val="1F1F1F"/>
+                <w:sz w:val="26"/>
+                <w:szCs w:val="26"/>
+                <w:bdr w:val="none" w:sz="0" w:space="0" w:color="auto" w:frame="1"/>
+              </w:rPr>
+              <w:t>α</w:t>
+            </w:r>
+            <w:r>
+              <w:rPr>
+                <w:rStyle w:val="mtext"/>
+                <w:rFonts w:ascii="MathJax_Main" w:hAnsi="MathJax_Main" w:cs="Arial"/>
+                <w:color w:val="1F1F1F"/>
+                <w:sz w:val="26"/>
+                <w:szCs w:val="26"/>
+                <w:bdr w:val="none" w:sz="0" w:space="0" w:color="auto" w:frame="1"/>
+              </w:rPr>
+              <w:t> </w:t>
+            </w:r>
+            <w:r>
+              <w:rPr>
+                <w:rStyle w:val="mn"/>
+                <w:rFonts w:ascii="MathJax_Main" w:hAnsi="MathJax_Main" w:cs="Arial"/>
+                <w:color w:val="1F1F1F"/>
+                <w:sz w:val="26"/>
+                <w:szCs w:val="26"/>
+                <w:bdr w:val="none" w:sz="0" w:space="0" w:color="auto" w:frame="1"/>
+              </w:rPr>
+              <w:t>1</w:t>
+            </w:r>
+            <w:r>
+              <w:rPr>
+                <w:rStyle w:val="mi"/>
+                <w:rFonts w:ascii="MathJax_Math" w:hAnsi="MathJax_Math" w:cs="Arial"/>
+                <w:i/>
+                <w:iCs/>
+                <w:color w:val="1F1F1F"/>
+                <w:sz w:val="26"/>
+                <w:szCs w:val="26"/>
+                <w:bdr w:val="none" w:sz="0" w:space="0" w:color="auto" w:frame="1"/>
+              </w:rPr>
+              <w:t>m</w:t>
+            </w:r>
+            <w:r>
+              <w:rPr>
+                <w:rStyle w:val="mtext"/>
+                <w:rFonts w:ascii="MathJax_Main" w:hAnsi="MathJax_Main" w:cs="Arial"/>
+                <w:color w:val="1F1F1F"/>
+                <w:sz w:val="26"/>
+                <w:szCs w:val="26"/>
+                <w:bdr w:val="none" w:sz="0" w:space="0" w:color="auto" w:frame="1"/>
+              </w:rPr>
+              <w:t> </w:t>
+            </w:r>
+            <w:r>
+              <w:rPr>
+                <w:rStyle w:val="mo"/>
+                <w:rFonts w:ascii="MathJax_Size2" w:hAnsi="MathJax_Size2" w:cs="Arial"/>
+                <w:color w:val="1F1F1F"/>
+                <w:sz w:val="26"/>
+                <w:szCs w:val="26"/>
+                <w:bdr w:val="none" w:sz="0" w:space="0" w:color="auto" w:frame="1"/>
+              </w:rPr>
+              <w:t>∑</w:t>
+            </w:r>
+            <w:r>
+              <w:rPr>
+                <w:rStyle w:val="mi"/>
+                <w:rFonts w:ascii="MathJax_Math" w:hAnsi="MathJax_Math" w:cs="Arial"/>
+                <w:i/>
+                <w:iCs/>
+                <w:color w:val="1F1F1F"/>
+                <w:sz w:val="18"/>
+                <w:szCs w:val="18"/>
+                <w:bdr w:val="none" w:sz="0" w:space="0" w:color="auto" w:frame="1"/>
+              </w:rPr>
+              <w:t>i</w:t>
+            </w:r>
+            <w:r>
+              <w:rPr>
+                <w:rStyle w:val="mo"/>
+                <w:rFonts w:ascii="MathJax_Main" w:hAnsi="MathJax_Main" w:cs="Arial"/>
+                <w:color w:val="1F1F1F"/>
+                <w:sz w:val="18"/>
+                <w:szCs w:val="18"/>
+                <w:bdr w:val="none" w:sz="0" w:space="0" w:color="auto" w:frame="1"/>
+              </w:rPr>
+              <w:t>=</w:t>
+            </w:r>
+            <w:r>
+              <w:rPr>
+                <w:rStyle w:val="mn"/>
+                <w:rFonts w:ascii="MathJax_Main" w:hAnsi="MathJax_Main" w:cs="Arial"/>
+                <w:color w:val="1F1F1F"/>
+                <w:sz w:val="18"/>
+                <w:szCs w:val="18"/>
+                <w:bdr w:val="none" w:sz="0" w:space="0" w:color="auto" w:frame="1"/>
+              </w:rPr>
+              <w:t>1</w:t>
+            </w:r>
+            <w:r>
+              <w:rPr>
+                <w:rStyle w:val="mi"/>
+                <w:rFonts w:ascii="MathJax_Math" w:hAnsi="MathJax_Math" w:cs="Arial"/>
+                <w:i/>
+                <w:iCs/>
+                <w:color w:val="1F1F1F"/>
+                <w:sz w:val="18"/>
+                <w:szCs w:val="18"/>
+                <w:bdr w:val="none" w:sz="0" w:space="0" w:color="auto" w:frame="1"/>
+              </w:rPr>
+              <w:t>m</w:t>
+            </w:r>
+            <w:r>
+              <w:rPr>
+                <w:rStyle w:val="mo"/>
+                <w:rFonts w:ascii="MathJax_Main" w:hAnsi="MathJax_Main" w:cs="Arial"/>
+                <w:color w:val="1F1F1F"/>
+                <w:sz w:val="26"/>
+                <w:szCs w:val="26"/>
+                <w:bdr w:val="none" w:sz="0" w:space="0" w:color="auto" w:frame="1"/>
+              </w:rPr>
+              <w:t>(</w:t>
+            </w:r>
+            <w:r>
+              <w:rPr>
+                <w:rStyle w:val="mi"/>
+                <w:rFonts w:ascii="MathJax_Math" w:hAnsi="MathJax_Math" w:cs="Arial"/>
+                <w:i/>
+                <w:iCs/>
+                <w:color w:val="1F1F1F"/>
+                <w:sz w:val="26"/>
+                <w:szCs w:val="26"/>
+                <w:bdr w:val="none" w:sz="0" w:space="0" w:color="auto" w:frame="1"/>
+              </w:rPr>
+              <w:t>h</w:t>
+            </w:r>
+            <w:r>
+              <w:rPr>
+                <w:rStyle w:val="mi"/>
+                <w:rFonts w:ascii="MathJax_Math" w:hAnsi="MathJax_Math" w:cs="Arial"/>
+                <w:i/>
+                <w:iCs/>
+                <w:color w:val="1F1F1F"/>
+                <w:sz w:val="18"/>
+                <w:szCs w:val="18"/>
+                <w:bdr w:val="none" w:sz="0" w:space="0" w:color="auto" w:frame="1"/>
+              </w:rPr>
+              <w:t>θ</w:t>
+            </w:r>
+            <w:r>
+              <w:rPr>
+                <w:rStyle w:val="mo"/>
+                <w:rFonts w:ascii="MathJax_Main" w:hAnsi="MathJax_Main" w:cs="Arial"/>
+                <w:color w:val="1F1F1F"/>
+                <w:sz w:val="26"/>
+                <w:szCs w:val="26"/>
+                <w:bdr w:val="none" w:sz="0" w:space="0" w:color="auto" w:frame="1"/>
+              </w:rPr>
+              <w:t>(</w:t>
+            </w:r>
+            <w:r>
+              <w:rPr>
+                <w:rStyle w:val="mi"/>
+                <w:rFonts w:ascii="MathJax_Math" w:hAnsi="MathJax_Math" w:cs="Arial"/>
+                <w:i/>
+                <w:iCs/>
+                <w:color w:val="1F1F1F"/>
+                <w:sz w:val="26"/>
+                <w:szCs w:val="26"/>
+                <w:bdr w:val="none" w:sz="0" w:space="0" w:color="auto" w:frame="1"/>
+              </w:rPr>
+              <w:t>x</w:t>
+            </w:r>
+            <w:r>
+              <w:rPr>
+                <w:rStyle w:val="mo"/>
+                <w:rFonts w:ascii="MathJax_Main" w:hAnsi="MathJax_Main" w:cs="Arial"/>
+                <w:color w:val="1F1F1F"/>
+                <w:sz w:val="18"/>
+                <w:szCs w:val="18"/>
+                <w:bdr w:val="none" w:sz="0" w:space="0" w:color="auto" w:frame="1"/>
+              </w:rPr>
+              <w:t>(</w:t>
+            </w:r>
+            <w:r>
+              <w:rPr>
+                <w:rStyle w:val="mi"/>
+                <w:rFonts w:ascii="MathJax_Math" w:hAnsi="MathJax_Math" w:cs="Arial"/>
+                <w:i/>
+                <w:iCs/>
+                <w:color w:val="1F1F1F"/>
+                <w:sz w:val="18"/>
+                <w:szCs w:val="18"/>
+                <w:bdr w:val="none" w:sz="0" w:space="0" w:color="auto" w:frame="1"/>
+              </w:rPr>
+              <w:t>i</w:t>
+            </w:r>
+            <w:r>
+              <w:rPr>
+                <w:rStyle w:val="mo"/>
+                <w:rFonts w:ascii="MathJax_Main" w:hAnsi="MathJax_Main" w:cs="Arial"/>
+                <w:color w:val="1F1F1F"/>
+                <w:sz w:val="18"/>
+                <w:szCs w:val="18"/>
+                <w:bdr w:val="none" w:sz="0" w:space="0" w:color="auto" w:frame="1"/>
+              </w:rPr>
+              <w:t>)</w:t>
+            </w:r>
+            <w:r>
+              <w:rPr>
+                <w:rStyle w:val="mo"/>
+                <w:rFonts w:ascii="MathJax_Main" w:hAnsi="MathJax_Main" w:cs="Arial"/>
+                <w:color w:val="1F1F1F"/>
+                <w:sz w:val="26"/>
+                <w:szCs w:val="26"/>
+                <w:bdr w:val="none" w:sz="0" w:space="0" w:color="auto" w:frame="1"/>
+              </w:rPr>
+              <w:t>)−</w:t>
+            </w:r>
+            <w:r>
+              <w:rPr>
+                <w:rStyle w:val="mi"/>
+                <w:rFonts w:ascii="MathJax_Math" w:hAnsi="MathJax_Math" w:cs="Arial"/>
+                <w:i/>
+                <w:iCs/>
+                <w:color w:val="1F1F1F"/>
+                <w:sz w:val="26"/>
+                <w:szCs w:val="26"/>
+                <w:bdr w:val="none" w:sz="0" w:space="0" w:color="auto" w:frame="1"/>
+              </w:rPr>
+              <w:t>y</w:t>
+            </w:r>
+            <w:r>
+              <w:rPr>
+                <w:rStyle w:val="mo"/>
+                <w:rFonts w:ascii="MathJax_Main" w:hAnsi="MathJax_Main" w:cs="Arial"/>
+                <w:color w:val="1F1F1F"/>
+                <w:sz w:val="18"/>
+                <w:szCs w:val="18"/>
+                <w:bdr w:val="none" w:sz="0" w:space="0" w:color="auto" w:frame="1"/>
+              </w:rPr>
+              <w:t>(</w:t>
+            </w:r>
+            <w:r>
+              <w:rPr>
+                <w:rStyle w:val="mi"/>
+                <w:rFonts w:ascii="MathJax_Math" w:hAnsi="MathJax_Math" w:cs="Arial"/>
+                <w:i/>
+                <w:iCs/>
+                <w:color w:val="1F1F1F"/>
+                <w:sz w:val="18"/>
+                <w:szCs w:val="18"/>
+                <w:bdr w:val="none" w:sz="0" w:space="0" w:color="auto" w:frame="1"/>
+              </w:rPr>
+              <w:t>i</w:t>
+            </w:r>
+            <w:r>
+              <w:rPr>
+                <w:rStyle w:val="mo"/>
+                <w:rFonts w:ascii="MathJax_Main" w:hAnsi="MathJax_Main" w:cs="Arial"/>
+                <w:color w:val="1F1F1F"/>
+                <w:sz w:val="18"/>
+                <w:szCs w:val="18"/>
+                <w:bdr w:val="none" w:sz="0" w:space="0" w:color="auto" w:frame="1"/>
+              </w:rPr>
+              <w:t>)</w:t>
+            </w:r>
+            <w:r>
+              <w:rPr>
+                <w:rStyle w:val="mo"/>
+                <w:rFonts w:ascii="MathJax_Main" w:hAnsi="MathJax_Main" w:cs="Arial"/>
+                <w:color w:val="1F1F1F"/>
+                <w:sz w:val="26"/>
+                <w:szCs w:val="26"/>
+                <w:bdr w:val="none" w:sz="0" w:space="0" w:color="auto" w:frame="1"/>
+              </w:rPr>
+              <w:t>)</w:t>
+            </w:r>
+            <w:r>
+              <w:rPr>
+                <w:rStyle w:val="mi"/>
+                <w:rFonts w:ascii="MathJax_Math" w:hAnsi="MathJax_Math" w:cs="Arial"/>
+                <w:i/>
+                <w:iCs/>
+                <w:color w:val="1F1F1F"/>
+                <w:sz w:val="26"/>
+                <w:szCs w:val="26"/>
+                <w:bdr w:val="none" w:sz="0" w:space="0" w:color="auto" w:frame="1"/>
+              </w:rPr>
+              <w:t>x</w:t>
+            </w:r>
+            <w:r>
+              <w:rPr>
+                <w:rStyle w:val="mo"/>
+                <w:rFonts w:ascii="MathJax_Main" w:hAnsi="MathJax_Main" w:cs="Arial"/>
+                <w:color w:val="1F1F1F"/>
+                <w:sz w:val="18"/>
+                <w:szCs w:val="18"/>
+                <w:bdr w:val="none" w:sz="0" w:space="0" w:color="auto" w:frame="1"/>
+              </w:rPr>
+              <w:t>(</w:t>
+            </w:r>
+            <w:r>
+              <w:rPr>
+                <w:rStyle w:val="mi"/>
+                <w:rFonts w:ascii="MathJax_Math" w:hAnsi="MathJax_Math" w:cs="Arial"/>
+                <w:i/>
+                <w:iCs/>
+                <w:color w:val="1F1F1F"/>
+                <w:sz w:val="18"/>
+                <w:szCs w:val="18"/>
+                <w:bdr w:val="none" w:sz="0" w:space="0" w:color="auto" w:frame="1"/>
+              </w:rPr>
+              <w:t>i</w:t>
+            </w:r>
+            <w:r>
+              <w:rPr>
+                <w:rStyle w:val="mo"/>
+                <w:rFonts w:ascii="MathJax_Main" w:hAnsi="MathJax_Main" w:cs="Arial"/>
+                <w:color w:val="1F1F1F"/>
+                <w:sz w:val="18"/>
+                <w:szCs w:val="18"/>
+                <w:bdr w:val="none" w:sz="0" w:space="0" w:color="auto" w:frame="1"/>
+              </w:rPr>
+              <w:t>)</w:t>
+            </w:r>
+            <w:r>
+              <w:rPr>
+                <w:rStyle w:val="mn"/>
+                <w:rFonts w:ascii="MathJax_Main" w:hAnsi="MathJax_Main" w:cs="Arial"/>
+                <w:color w:val="1F1F1F"/>
+                <w:sz w:val="18"/>
+                <w:szCs w:val="18"/>
+                <w:bdr w:val="none" w:sz="0" w:space="0" w:color="auto" w:frame="1"/>
+              </w:rPr>
+              <w:t>0</w:t>
+            </w:r>
+            <w:r>
+              <w:rPr>
+                <w:rStyle w:val="mtext"/>
+                <w:rFonts w:ascii="MathJax_Main" w:hAnsi="MathJax_Main" w:cs="Arial"/>
+                <w:color w:val="1F1F1F"/>
+                <w:sz w:val="26"/>
+                <w:szCs w:val="26"/>
+                <w:bdr w:val="none" w:sz="0" w:space="0" w:color="auto" w:frame="1"/>
+              </w:rPr>
+              <w:t>    </w:t>
+            </w:r>
+            <w:r>
+              <w:rPr>
+                <w:rStyle w:val="mi"/>
+                <w:rFonts w:ascii="MathJax_Math" w:hAnsi="MathJax_Math" w:cs="Arial"/>
+                <w:i/>
+                <w:iCs/>
+                <w:color w:val="1F1F1F"/>
+                <w:sz w:val="26"/>
+                <w:szCs w:val="26"/>
+                <w:bdr w:val="none" w:sz="0" w:space="0" w:color="auto" w:frame="1"/>
+              </w:rPr>
+              <w:t>θ</w:t>
+            </w:r>
+            <w:r>
+              <w:rPr>
+                <w:rStyle w:val="mi"/>
+                <w:rFonts w:ascii="MathJax_Math" w:hAnsi="MathJax_Math" w:cs="Arial"/>
+                <w:i/>
+                <w:iCs/>
+                <w:color w:val="1F1F1F"/>
+                <w:sz w:val="18"/>
+                <w:szCs w:val="18"/>
+                <w:bdr w:val="none" w:sz="0" w:space="0" w:color="auto" w:frame="1"/>
+              </w:rPr>
+              <w:t>j</w:t>
+            </w:r>
+            <w:r>
+              <w:rPr>
+                <w:rStyle w:val="mo"/>
+                <w:rFonts w:ascii="MathJax_Main" w:hAnsi="MathJax_Main" w:cs="Arial"/>
+                <w:color w:val="1F1F1F"/>
+                <w:sz w:val="26"/>
+                <w:szCs w:val="26"/>
+                <w:bdr w:val="none" w:sz="0" w:space="0" w:color="auto" w:frame="1"/>
+              </w:rPr>
+              <w:t>:=</w:t>
+            </w:r>
+            <w:r>
+              <w:rPr>
+                <w:rStyle w:val="mi"/>
+                <w:rFonts w:ascii="MathJax_Math" w:hAnsi="MathJax_Math" w:cs="Arial"/>
+                <w:i/>
+                <w:iCs/>
+                <w:color w:val="1F1F1F"/>
+                <w:sz w:val="26"/>
+                <w:szCs w:val="26"/>
+                <w:bdr w:val="none" w:sz="0" w:space="0" w:color="auto" w:frame="1"/>
+              </w:rPr>
+              <w:t>θ</w:t>
+            </w:r>
+            <w:r>
+              <w:rPr>
+                <w:rStyle w:val="mi"/>
+                <w:rFonts w:ascii="MathJax_Math" w:hAnsi="MathJax_Math" w:cs="Arial"/>
+                <w:i/>
+                <w:iCs/>
+                <w:color w:val="1F1F1F"/>
+                <w:sz w:val="18"/>
+                <w:szCs w:val="18"/>
+                <w:bdr w:val="none" w:sz="0" w:space="0" w:color="auto" w:frame="1"/>
+              </w:rPr>
+              <w:t>j</w:t>
+            </w:r>
+            <w:r>
+              <w:rPr>
+                <w:rStyle w:val="mo"/>
+                <w:rFonts w:ascii="MathJax_Main" w:hAnsi="MathJax_Main" w:cs="Arial"/>
+                <w:color w:val="1F1F1F"/>
+                <w:sz w:val="26"/>
+                <w:szCs w:val="26"/>
+                <w:bdr w:val="none" w:sz="0" w:space="0" w:color="auto" w:frame="1"/>
+              </w:rPr>
+              <w:t>−</w:t>
+            </w:r>
+            <w:r>
+              <w:rPr>
+                <w:rStyle w:val="mi"/>
+                <w:rFonts w:ascii="MathJax_Math" w:hAnsi="MathJax_Math" w:cs="Arial"/>
+                <w:i/>
+                <w:iCs/>
+                <w:color w:val="1F1F1F"/>
+                <w:sz w:val="26"/>
+                <w:szCs w:val="26"/>
+                <w:bdr w:val="none" w:sz="0" w:space="0" w:color="auto" w:frame="1"/>
+              </w:rPr>
+              <w:t>α</w:t>
+            </w:r>
+            <w:r>
+              <w:rPr>
+                <w:rStyle w:val="mtext"/>
+                <w:rFonts w:ascii="MathJax_Main" w:hAnsi="MathJax_Main" w:cs="Arial"/>
+                <w:color w:val="1F1F1F"/>
+                <w:sz w:val="26"/>
+                <w:szCs w:val="26"/>
+                <w:bdr w:val="none" w:sz="0" w:space="0" w:color="auto" w:frame="1"/>
+              </w:rPr>
+              <w:t> </w:t>
+            </w:r>
+            <w:r>
+              <w:rPr>
+                <w:rStyle w:val="mo"/>
+                <w:rFonts w:ascii="MathJax_Size4" w:hAnsi="MathJax_Size4" w:cs="Arial"/>
+                <w:color w:val="1F1F1F"/>
+                <w:sz w:val="26"/>
+                <w:szCs w:val="26"/>
+                <w:bdr w:val="none" w:sz="0" w:space="0" w:color="auto" w:frame="1"/>
+              </w:rPr>
+              <w:t>[(</w:t>
+            </w:r>
+            <w:r>
+              <w:rPr>
+                <w:rStyle w:val="mn"/>
+                <w:rFonts w:ascii="MathJax_Main" w:hAnsi="MathJax_Main" w:cs="Arial"/>
+                <w:color w:val="1F1F1F"/>
+                <w:sz w:val="26"/>
+                <w:szCs w:val="26"/>
+                <w:bdr w:val="none" w:sz="0" w:space="0" w:color="auto" w:frame="1"/>
+              </w:rPr>
+              <w:t>1</w:t>
+            </w:r>
+            <w:r>
+              <w:rPr>
+                <w:rStyle w:val="mi"/>
+                <w:rFonts w:ascii="MathJax_Math" w:hAnsi="MathJax_Math" w:cs="Arial"/>
+                <w:i/>
+                <w:iCs/>
+                <w:color w:val="1F1F1F"/>
+                <w:sz w:val="26"/>
+                <w:szCs w:val="26"/>
+                <w:bdr w:val="none" w:sz="0" w:space="0" w:color="auto" w:frame="1"/>
+              </w:rPr>
+              <w:t>m</w:t>
+            </w:r>
+            <w:r>
+              <w:rPr>
+                <w:rStyle w:val="mtext"/>
+                <w:rFonts w:ascii="MathJax_Main" w:hAnsi="MathJax_Main" w:cs="Arial"/>
+                <w:color w:val="1F1F1F"/>
+                <w:sz w:val="26"/>
+                <w:szCs w:val="26"/>
+                <w:bdr w:val="none" w:sz="0" w:space="0" w:color="auto" w:frame="1"/>
+              </w:rPr>
+              <w:t> </w:t>
+            </w:r>
+            <w:r>
+              <w:rPr>
+                <w:rStyle w:val="mo"/>
+                <w:rFonts w:ascii="MathJax_Size2" w:hAnsi="MathJax_Size2" w:cs="Arial"/>
+                <w:color w:val="1F1F1F"/>
+                <w:sz w:val="26"/>
+                <w:szCs w:val="26"/>
+                <w:bdr w:val="none" w:sz="0" w:space="0" w:color="auto" w:frame="1"/>
+              </w:rPr>
+              <w:t>∑</w:t>
+            </w:r>
+            <w:r>
+              <w:rPr>
+                <w:rStyle w:val="mi"/>
+                <w:rFonts w:ascii="MathJax_Math" w:hAnsi="MathJax_Math" w:cs="Arial"/>
+                <w:i/>
+                <w:iCs/>
+                <w:color w:val="1F1F1F"/>
+                <w:sz w:val="18"/>
+                <w:szCs w:val="18"/>
+                <w:bdr w:val="none" w:sz="0" w:space="0" w:color="auto" w:frame="1"/>
+              </w:rPr>
+              <w:t>i</w:t>
+            </w:r>
+            <w:r>
+              <w:rPr>
+                <w:rStyle w:val="mo"/>
+                <w:rFonts w:ascii="MathJax_Main" w:hAnsi="MathJax_Main" w:cs="Arial"/>
+                <w:color w:val="1F1F1F"/>
+                <w:sz w:val="18"/>
+                <w:szCs w:val="18"/>
+                <w:bdr w:val="none" w:sz="0" w:space="0" w:color="auto" w:frame="1"/>
+              </w:rPr>
+              <w:t>=</w:t>
+            </w:r>
+            <w:r>
+              <w:rPr>
+                <w:rStyle w:val="mn"/>
+                <w:rFonts w:ascii="MathJax_Main" w:hAnsi="MathJax_Main" w:cs="Arial"/>
+                <w:color w:val="1F1F1F"/>
+                <w:sz w:val="18"/>
+                <w:szCs w:val="18"/>
+                <w:bdr w:val="none" w:sz="0" w:space="0" w:color="auto" w:frame="1"/>
+              </w:rPr>
+              <w:t>1</w:t>
+            </w:r>
+            <w:r>
+              <w:rPr>
+                <w:rStyle w:val="mi"/>
+                <w:rFonts w:ascii="MathJax_Math" w:hAnsi="MathJax_Math" w:cs="Arial"/>
+                <w:i/>
+                <w:iCs/>
+                <w:color w:val="1F1F1F"/>
+                <w:sz w:val="18"/>
+                <w:szCs w:val="18"/>
+                <w:bdr w:val="none" w:sz="0" w:space="0" w:color="auto" w:frame="1"/>
+              </w:rPr>
+              <w:t>m</w:t>
+            </w:r>
+            <w:r>
+              <w:rPr>
+                <w:rStyle w:val="mo"/>
+                <w:rFonts w:ascii="MathJax_Main" w:hAnsi="MathJax_Main" w:cs="Arial"/>
+                <w:color w:val="1F1F1F"/>
+                <w:sz w:val="26"/>
+                <w:szCs w:val="26"/>
+                <w:bdr w:val="none" w:sz="0" w:space="0" w:color="auto" w:frame="1"/>
+              </w:rPr>
+              <w:t>(</w:t>
+            </w:r>
+            <w:r>
+              <w:rPr>
+                <w:rStyle w:val="mi"/>
+                <w:rFonts w:ascii="MathJax_Math" w:hAnsi="MathJax_Math" w:cs="Arial"/>
+                <w:i/>
+                <w:iCs/>
+                <w:color w:val="1F1F1F"/>
+                <w:sz w:val="26"/>
+                <w:szCs w:val="26"/>
+                <w:bdr w:val="none" w:sz="0" w:space="0" w:color="auto" w:frame="1"/>
+              </w:rPr>
+              <w:t>h</w:t>
+            </w:r>
+            <w:r>
+              <w:rPr>
+                <w:rStyle w:val="mi"/>
+                <w:rFonts w:ascii="MathJax_Math" w:hAnsi="MathJax_Math" w:cs="Arial"/>
+                <w:i/>
+                <w:iCs/>
+                <w:color w:val="1F1F1F"/>
+                <w:sz w:val="18"/>
+                <w:szCs w:val="18"/>
+                <w:bdr w:val="none" w:sz="0" w:space="0" w:color="auto" w:frame="1"/>
+              </w:rPr>
+              <w:t>θ</w:t>
+            </w:r>
+            <w:r>
+              <w:rPr>
+                <w:rStyle w:val="mo"/>
+                <w:rFonts w:ascii="MathJax_Main" w:hAnsi="MathJax_Main" w:cs="Arial"/>
+                <w:color w:val="1F1F1F"/>
+                <w:sz w:val="26"/>
+                <w:szCs w:val="26"/>
+                <w:bdr w:val="none" w:sz="0" w:space="0" w:color="auto" w:frame="1"/>
+              </w:rPr>
+              <w:t>(</w:t>
+            </w:r>
+            <w:r>
+              <w:rPr>
+                <w:rStyle w:val="mi"/>
+                <w:rFonts w:ascii="MathJax_Math" w:hAnsi="MathJax_Math" w:cs="Arial"/>
+                <w:i/>
+                <w:iCs/>
+                <w:color w:val="1F1F1F"/>
+                <w:sz w:val="26"/>
+                <w:szCs w:val="26"/>
+                <w:bdr w:val="none" w:sz="0" w:space="0" w:color="auto" w:frame="1"/>
+              </w:rPr>
+              <w:t>x</w:t>
+            </w:r>
+            <w:r>
+              <w:rPr>
+                <w:rStyle w:val="mo"/>
+                <w:rFonts w:ascii="MathJax_Main" w:hAnsi="MathJax_Main" w:cs="Arial"/>
+                <w:color w:val="1F1F1F"/>
+                <w:sz w:val="18"/>
+                <w:szCs w:val="18"/>
+                <w:bdr w:val="none" w:sz="0" w:space="0" w:color="auto" w:frame="1"/>
+              </w:rPr>
+              <w:t>(</w:t>
+            </w:r>
+            <w:r>
+              <w:rPr>
+                <w:rStyle w:val="mi"/>
+                <w:rFonts w:ascii="MathJax_Math" w:hAnsi="MathJax_Math" w:cs="Arial"/>
+                <w:i/>
+                <w:iCs/>
+                <w:color w:val="1F1F1F"/>
+                <w:sz w:val="18"/>
+                <w:szCs w:val="18"/>
+                <w:bdr w:val="none" w:sz="0" w:space="0" w:color="auto" w:frame="1"/>
+              </w:rPr>
+              <w:t>i</w:t>
+            </w:r>
+            <w:r>
+              <w:rPr>
+                <w:rStyle w:val="mo"/>
+                <w:rFonts w:ascii="MathJax_Main" w:hAnsi="MathJax_Main" w:cs="Arial"/>
+                <w:color w:val="1F1F1F"/>
+                <w:sz w:val="18"/>
+                <w:szCs w:val="18"/>
+                <w:bdr w:val="none" w:sz="0" w:space="0" w:color="auto" w:frame="1"/>
+              </w:rPr>
+              <w:t>)</w:t>
+            </w:r>
+            <w:r>
+              <w:rPr>
+                <w:rStyle w:val="mo"/>
+                <w:rFonts w:ascii="MathJax_Main" w:hAnsi="MathJax_Main" w:cs="Arial"/>
+                <w:color w:val="1F1F1F"/>
+                <w:sz w:val="26"/>
+                <w:szCs w:val="26"/>
+                <w:bdr w:val="none" w:sz="0" w:space="0" w:color="auto" w:frame="1"/>
+              </w:rPr>
+              <w:t>)−</w:t>
+            </w:r>
+            <w:r>
+              <w:rPr>
+                <w:rStyle w:val="mi"/>
+                <w:rFonts w:ascii="MathJax_Math" w:hAnsi="MathJax_Math" w:cs="Arial"/>
+                <w:i/>
+                <w:iCs/>
+                <w:color w:val="1F1F1F"/>
+                <w:sz w:val="26"/>
+                <w:szCs w:val="26"/>
+                <w:bdr w:val="none" w:sz="0" w:space="0" w:color="auto" w:frame="1"/>
+              </w:rPr>
+              <w:t>y</w:t>
+            </w:r>
+            <w:r>
+              <w:rPr>
+                <w:rStyle w:val="mo"/>
+                <w:rFonts w:ascii="MathJax_Main" w:hAnsi="MathJax_Main" w:cs="Arial"/>
+                <w:color w:val="1F1F1F"/>
+                <w:sz w:val="18"/>
+                <w:szCs w:val="18"/>
+                <w:bdr w:val="none" w:sz="0" w:space="0" w:color="auto" w:frame="1"/>
+              </w:rPr>
+              <w:t>(</w:t>
+            </w:r>
+            <w:r>
+              <w:rPr>
+                <w:rStyle w:val="mi"/>
+                <w:rFonts w:ascii="MathJax_Math" w:hAnsi="MathJax_Math" w:cs="Arial"/>
+                <w:i/>
+                <w:iCs/>
+                <w:color w:val="1F1F1F"/>
+                <w:sz w:val="18"/>
+                <w:szCs w:val="18"/>
+                <w:bdr w:val="none" w:sz="0" w:space="0" w:color="auto" w:frame="1"/>
+              </w:rPr>
+              <w:t>i</w:t>
+            </w:r>
+            <w:r>
+              <w:rPr>
+                <w:rStyle w:val="mo"/>
+                <w:rFonts w:ascii="MathJax_Main" w:hAnsi="MathJax_Main" w:cs="Arial"/>
+                <w:color w:val="1F1F1F"/>
+                <w:sz w:val="18"/>
+                <w:szCs w:val="18"/>
+                <w:bdr w:val="none" w:sz="0" w:space="0" w:color="auto" w:frame="1"/>
+              </w:rPr>
+              <w:t>)</w:t>
+            </w:r>
+            <w:r>
+              <w:rPr>
+                <w:rStyle w:val="mo"/>
+                <w:rFonts w:ascii="MathJax_Main" w:hAnsi="MathJax_Main" w:cs="Arial"/>
+                <w:color w:val="1F1F1F"/>
+                <w:sz w:val="26"/>
+                <w:szCs w:val="26"/>
+                <w:bdr w:val="none" w:sz="0" w:space="0" w:color="auto" w:frame="1"/>
+              </w:rPr>
+              <w:t>)</w:t>
+            </w:r>
+            <w:r>
+              <w:rPr>
+                <w:rStyle w:val="mi"/>
+                <w:rFonts w:ascii="MathJax_Math" w:hAnsi="MathJax_Math" w:cs="Arial"/>
+                <w:i/>
+                <w:iCs/>
+                <w:color w:val="1F1F1F"/>
+                <w:sz w:val="26"/>
+                <w:szCs w:val="26"/>
+                <w:bdr w:val="none" w:sz="0" w:space="0" w:color="auto" w:frame="1"/>
+              </w:rPr>
+              <w:t>x</w:t>
+            </w:r>
+            <w:r>
+              <w:rPr>
+                <w:rStyle w:val="mo"/>
+                <w:rFonts w:ascii="MathJax_Main" w:hAnsi="MathJax_Main" w:cs="Arial"/>
+                <w:color w:val="1F1F1F"/>
+                <w:sz w:val="18"/>
+                <w:szCs w:val="18"/>
+                <w:bdr w:val="none" w:sz="0" w:space="0" w:color="auto" w:frame="1"/>
+              </w:rPr>
+              <w:t>(</w:t>
+            </w:r>
+            <w:r>
+              <w:rPr>
+                <w:rStyle w:val="mi"/>
+                <w:rFonts w:ascii="MathJax_Math" w:hAnsi="MathJax_Math" w:cs="Arial"/>
+                <w:i/>
+                <w:iCs/>
+                <w:color w:val="1F1F1F"/>
+                <w:sz w:val="18"/>
+                <w:szCs w:val="18"/>
+                <w:bdr w:val="none" w:sz="0" w:space="0" w:color="auto" w:frame="1"/>
+              </w:rPr>
+              <w:t>i</w:t>
+            </w:r>
+            <w:r>
+              <w:rPr>
+                <w:rStyle w:val="mo"/>
+                <w:rFonts w:ascii="MathJax_Main" w:hAnsi="MathJax_Main" w:cs="Arial"/>
+                <w:color w:val="1F1F1F"/>
+                <w:sz w:val="18"/>
+                <w:szCs w:val="18"/>
+                <w:bdr w:val="none" w:sz="0" w:space="0" w:color="auto" w:frame="1"/>
+              </w:rPr>
+              <w:t>)</w:t>
+            </w:r>
+            <w:r>
+              <w:rPr>
+                <w:rStyle w:val="mi"/>
+                <w:rFonts w:ascii="MathJax_Math" w:hAnsi="MathJax_Math" w:cs="Arial"/>
+                <w:i/>
+                <w:iCs/>
+                <w:color w:val="1F1F1F"/>
+                <w:sz w:val="18"/>
+                <w:szCs w:val="18"/>
+                <w:bdr w:val="none" w:sz="0" w:space="0" w:color="auto" w:frame="1"/>
+              </w:rPr>
+              <w:t>j</w:t>
+            </w:r>
+            <w:r>
+              <w:rPr>
+                <w:rStyle w:val="mo"/>
+                <w:rFonts w:ascii="MathJax_Size4" w:hAnsi="MathJax_Size4" w:cs="Arial"/>
+                <w:color w:val="1F1F1F"/>
+                <w:sz w:val="26"/>
+                <w:szCs w:val="26"/>
+                <w:bdr w:val="none" w:sz="0" w:space="0" w:color="auto" w:frame="1"/>
+              </w:rPr>
+              <w:t>)</w:t>
+            </w:r>
+            <w:r>
+              <w:rPr>
+                <w:rStyle w:val="mo"/>
+                <w:rFonts w:ascii="MathJax_Main" w:hAnsi="MathJax_Main" w:cs="Arial"/>
+                <w:color w:val="1F1F1F"/>
+                <w:sz w:val="26"/>
+                <w:szCs w:val="26"/>
+                <w:bdr w:val="none" w:sz="0" w:space="0" w:color="auto" w:frame="1"/>
+              </w:rPr>
+              <w:t>+</w:t>
+            </w:r>
+            <w:r>
+              <w:rPr>
+                <w:rStyle w:val="mi"/>
+                <w:rFonts w:ascii="MathJax_Math" w:hAnsi="MathJax_Math" w:cs="Arial"/>
+                <w:i/>
+                <w:iCs/>
+                <w:color w:val="1F1F1F"/>
+                <w:sz w:val="26"/>
+                <w:szCs w:val="26"/>
+                <w:bdr w:val="none" w:sz="0" w:space="0" w:color="auto" w:frame="1"/>
+              </w:rPr>
+              <w:t>λmθ</w:t>
+            </w:r>
+            <w:r>
+              <w:rPr>
+                <w:rStyle w:val="mi"/>
+                <w:rFonts w:ascii="MathJax_Math" w:hAnsi="MathJax_Math" w:cs="Arial"/>
+                <w:i/>
+                <w:iCs/>
+                <w:color w:val="1F1F1F"/>
+                <w:sz w:val="18"/>
+                <w:szCs w:val="18"/>
+                <w:bdr w:val="none" w:sz="0" w:space="0" w:color="auto" w:frame="1"/>
+              </w:rPr>
+              <w:t>j</w:t>
+            </w:r>
+            <w:r>
+              <w:rPr>
+                <w:rStyle w:val="mo"/>
+                <w:rFonts w:ascii="MathJax_Size4" w:hAnsi="MathJax_Size4" w:cs="Arial"/>
+                <w:color w:val="1F1F1F"/>
+                <w:sz w:val="26"/>
+                <w:szCs w:val="26"/>
+                <w:bdr w:val="none" w:sz="0" w:space="0" w:color="auto" w:frame="1"/>
+              </w:rPr>
+              <w:t>]</w:t>
+            </w:r>
+            <w:r>
+              <w:rPr>
+                <w:rStyle w:val="mo"/>
+                <w:rFonts w:ascii="MathJax_Main" w:hAnsi="MathJax_Main" w:cs="Arial"/>
+                <w:color w:val="1F1F1F"/>
+                <w:sz w:val="26"/>
+                <w:szCs w:val="26"/>
+                <w:bdr w:val="none" w:sz="0" w:space="0" w:color="auto" w:frame="1"/>
+              </w:rPr>
+              <w:t>}</w:t>
+            </w:r>
+            <w:r>
+              <w:rPr>
+                <w:rStyle w:val="mtext"/>
+                <w:rFonts w:ascii="MathJax_Main" w:hAnsi="MathJax_Main" w:cs="Arial"/>
+                <w:color w:val="1F1F1F"/>
+                <w:sz w:val="26"/>
+                <w:szCs w:val="26"/>
+                <w:bdr w:val="none" w:sz="0" w:space="0" w:color="auto" w:frame="1"/>
+              </w:rPr>
+              <w:t>          </w:t>
+            </w:r>
+            <w:r>
+              <w:rPr>
+                <w:rStyle w:val="mi"/>
+                <w:rFonts w:ascii="MathJax_Math" w:hAnsi="MathJax_Math" w:cs="Arial"/>
+                <w:i/>
+                <w:iCs/>
+                <w:color w:val="1F1F1F"/>
+                <w:sz w:val="26"/>
+                <w:szCs w:val="26"/>
+                <w:bdr w:val="none" w:sz="0" w:space="0" w:color="auto" w:frame="1"/>
+              </w:rPr>
+              <w:t>j</w:t>
+            </w:r>
+            <w:r>
+              <w:rPr>
+                <w:rStyle w:val="mo"/>
+                <w:rFonts w:ascii="MathJax_Main" w:hAnsi="MathJax_Main" w:cs="Arial"/>
+                <w:color w:val="1F1F1F"/>
+                <w:sz w:val="26"/>
+                <w:szCs w:val="26"/>
+                <w:bdr w:val="none" w:sz="0" w:space="0" w:color="auto" w:frame="1"/>
+              </w:rPr>
+              <w:t>∈{</w:t>
+            </w:r>
+            <w:r>
+              <w:rPr>
+                <w:rStyle w:val="mn"/>
+                <w:rFonts w:ascii="MathJax_Main" w:hAnsi="MathJax_Main" w:cs="Arial"/>
+                <w:color w:val="1F1F1F"/>
+                <w:sz w:val="26"/>
+                <w:szCs w:val="26"/>
+                <w:bdr w:val="none" w:sz="0" w:space="0" w:color="auto" w:frame="1"/>
+              </w:rPr>
+              <w:t>1</w:t>
+            </w:r>
+            <w:r>
+              <w:rPr>
+                <w:rStyle w:val="mo"/>
+                <w:rFonts w:ascii="MathJax_Main" w:hAnsi="MathJax_Main" w:cs="Arial"/>
+                <w:color w:val="1F1F1F"/>
+                <w:sz w:val="26"/>
+                <w:szCs w:val="26"/>
+                <w:bdr w:val="none" w:sz="0" w:space="0" w:color="auto" w:frame="1"/>
+              </w:rPr>
+              <w:t>,</w:t>
+            </w:r>
+            <w:r>
+              <w:rPr>
+                <w:rStyle w:val="mn"/>
+                <w:rFonts w:ascii="MathJax_Main" w:hAnsi="MathJax_Main" w:cs="Arial"/>
+                <w:color w:val="1F1F1F"/>
+                <w:sz w:val="26"/>
+                <w:szCs w:val="26"/>
+                <w:bdr w:val="none" w:sz="0" w:space="0" w:color="auto" w:frame="1"/>
+              </w:rPr>
+              <w:t>2...</w:t>
+            </w:r>
+            <w:r>
+              <w:rPr>
+                <w:rStyle w:val="mi"/>
+                <w:rFonts w:ascii="MathJax_Math" w:hAnsi="MathJax_Math" w:cs="Arial"/>
+                <w:i/>
+                <w:iCs/>
+                <w:color w:val="1F1F1F"/>
+                <w:sz w:val="26"/>
+                <w:szCs w:val="26"/>
+                <w:bdr w:val="none" w:sz="0" w:space="0" w:color="auto" w:frame="1"/>
+              </w:rPr>
+              <w:t>n</w:t>
+            </w:r>
+            <w:r>
+              <w:rPr>
+                <w:rStyle w:val="mo"/>
+                <w:rFonts w:ascii="MathJax_Main" w:hAnsi="MathJax_Main" w:cs="Arial"/>
+                <w:color w:val="1F1F1F"/>
+                <w:sz w:val="26"/>
+                <w:szCs w:val="26"/>
+                <w:bdr w:val="none" w:sz="0" w:space="0" w:color="auto" w:frame="1"/>
+              </w:rPr>
+              <w:t>}</w:t>
+            </w:r>
+          </w:p>
+        </w:tc>
+      </w:tr>
+    </w:tbl>
+    <w:p>
+      <w:pPr>
+        <w:pStyle w:val="NormalWeb"/>
+        <w:shd w:val="clear" w:color="auto" w:fill="FFFFFF"/>
+        <w:spacing w:before="0" w:beforeAutospacing="0" w:after="300" w:afterAutospacing="0" w:line="315" w:lineRule="atLeast"/>
+        <w:rPr>
+          <w:rFonts w:ascii="Arial" w:hAnsi="Arial" w:cs="Arial"/>
+          <w:color w:val="1F1F1F"/>
+          <w:sz w:val="21"/>
+          <w:szCs w:val="21"/>
+        </w:rPr>
+      </w:pPr>
+      <w:r>
+        <w:rPr>
+          <w:rFonts w:ascii="Arial" w:hAnsi="Arial" w:cs="Arial"/>
+          <w:color w:val="1F1F1F"/>
+          <w:sz w:val="21"/>
+          <w:szCs w:val="21"/>
+        </w:rPr>
+        <w:t xml:space="preserve">The term </w:t>
+      </w:r>
+      <w:r>
+        <w:rPr>
+          <w:rStyle w:val="katex-mathml"/>
+          <w:color w:val="1F1F1F"/>
+          <w:sz w:val="25"/>
+          <w:szCs w:val="25"/>
+          <w:bdr w:val="none" w:sz="0" w:space="0" w:color="auto" w:frame="1"/>
+        </w:rPr>
+        <w:t>\frac{\lambda}{m}\theta_j</w:t>
+      </w:r>
+      <w:r>
+        <w:rPr>
+          <w:rStyle w:val="mord"/>
+          <w:rFonts w:ascii="KaTeX_Math" w:hAnsi="KaTeX_Math"/>
+          <w:i/>
+          <w:iCs/>
+          <w:color w:val="1F1F1F"/>
+          <w:sz w:val="18"/>
+          <w:szCs w:val="18"/>
+        </w:rPr>
+        <w:t>mλ</w:t>
+      </w:r>
+      <w:r>
+        <w:rPr>
+          <w:rStyle w:val="vlist-s"/>
+          <w:rFonts w:eastAsiaTheme="majorEastAsia"/>
+          <w:color w:val="1F1F1F"/>
+          <w:sz w:val="2"/>
+          <w:szCs w:val="2"/>
+        </w:rPr>
+        <w:t>​</w:t>
+      </w:r>
+      <w:r>
+        <w:rPr>
+          <w:rStyle w:val="mord"/>
+          <w:rFonts w:ascii="KaTeX_Math" w:hAnsi="KaTeX_Math"/>
+          <w:i/>
+          <w:iCs/>
+          <w:color w:val="1F1F1F"/>
+          <w:sz w:val="25"/>
+          <w:szCs w:val="25"/>
+        </w:rPr>
+        <w:t>θ</w:t>
+      </w:r>
+      <w:r>
+        <w:rPr>
+          <w:rStyle w:val="mord"/>
+          <w:rFonts w:ascii="KaTeX_Math" w:hAnsi="KaTeX_Math"/>
+          <w:i/>
+          <w:iCs/>
+          <w:color w:val="1F1F1F"/>
+          <w:sz w:val="18"/>
+          <w:szCs w:val="18"/>
+        </w:rPr>
+        <w:t>j</w:t>
+      </w:r>
+      <w:r>
+        <w:rPr>
+          <w:rStyle w:val="vlist-s"/>
+          <w:rFonts w:eastAsiaTheme="majorEastAsia"/>
+          <w:color w:val="1F1F1F"/>
+          <w:sz w:val="2"/>
+          <w:szCs w:val="2"/>
+        </w:rPr>
+        <w:t>​</w:t>
+      </w:r>
+      <w:r>
+        <w:rPr>
+          <w:rFonts w:ascii="Arial" w:hAnsi="Arial" w:cs="Arial"/>
+          <w:color w:val="1F1F1F"/>
+          <w:sz w:val="21"/>
+          <w:szCs w:val="21"/>
+        </w:rPr>
+        <w:t xml:space="preserve"> performs our regularization. With some manipulation our update rule can also be represented as:</w:t>
+      </w:r>
+    </w:p>
+    <w:p>
+      <w:pPr>
+        <w:pStyle w:val="NormalWeb"/>
+        <w:shd w:val="clear" w:color="auto" w:fill="FFFFFF"/>
+        <w:spacing w:before="0" w:beforeAutospacing="0" w:after="300" w:afterAutospacing="0" w:line="315" w:lineRule="atLeast"/>
+        <w:rPr>
+          <w:rFonts w:ascii="Arial" w:hAnsi="Arial" w:cs="Arial"/>
+          <w:color w:val="1F1F1F"/>
+          <w:sz w:val="21"/>
+          <w:szCs w:val="21"/>
+        </w:rPr>
+      </w:pPr>
+      <w:r>
+        <w:rPr>
+          <w:rStyle w:val="katex-mathml"/>
+          <w:color w:val="1F1F1F"/>
+          <w:sz w:val="25"/>
+          <w:szCs w:val="25"/>
+          <w:bdr w:val="none" w:sz="0" w:space="0" w:color="auto" w:frame="1"/>
+        </w:rPr>
+        <w:t>\theta_j := \theta_j(1 - \alpha\frac{\lambda}{m}) - \alpha\frac{1}{m}\sum_{i=1}^m(h_\theta(x^{(i)}) - y^{(i)})x_j^{(i)}</w:t>
+      </w:r>
+      <w:r>
+        <w:rPr>
+          <w:rStyle w:val="mord"/>
+          <w:rFonts w:ascii="KaTeX_Math" w:hAnsi="KaTeX_Math"/>
+          <w:i/>
+          <w:iCs/>
+          <w:color w:val="1F1F1F"/>
+          <w:sz w:val="25"/>
+          <w:szCs w:val="25"/>
+        </w:rPr>
+        <w:t>θ</w:t>
+      </w:r>
+      <w:r>
+        <w:rPr>
+          <w:rStyle w:val="mord"/>
+          <w:rFonts w:ascii="KaTeX_Math" w:hAnsi="KaTeX_Math"/>
+          <w:i/>
+          <w:iCs/>
+          <w:color w:val="1F1F1F"/>
+          <w:sz w:val="18"/>
+          <w:szCs w:val="18"/>
+        </w:rPr>
+        <w:t>j</w:t>
+      </w:r>
+      <w:r>
+        <w:rPr>
+          <w:rStyle w:val="vlist-s"/>
+          <w:rFonts w:eastAsiaTheme="majorEastAsia"/>
+          <w:color w:val="1F1F1F"/>
+          <w:sz w:val="2"/>
+          <w:szCs w:val="2"/>
+        </w:rPr>
+        <w:t>​</w:t>
+      </w:r>
+      <w:r>
+        <w:rPr>
+          <w:rStyle w:val="mrel"/>
+          <w:color w:val="1F1F1F"/>
+          <w:sz w:val="25"/>
+          <w:szCs w:val="25"/>
+        </w:rPr>
+        <w:t>:=</w:t>
+      </w:r>
+      <w:r>
+        <w:rPr>
+          <w:rStyle w:val="mord"/>
+          <w:rFonts w:ascii="KaTeX_Math" w:hAnsi="KaTeX_Math"/>
+          <w:i/>
+          <w:iCs/>
+          <w:color w:val="1F1F1F"/>
+          <w:sz w:val="25"/>
+          <w:szCs w:val="25"/>
+        </w:rPr>
+        <w:t>θ</w:t>
+      </w:r>
+      <w:r>
+        <w:rPr>
+          <w:rStyle w:val="mord"/>
+          <w:rFonts w:ascii="KaTeX_Math" w:hAnsi="KaTeX_Math"/>
+          <w:i/>
+          <w:iCs/>
+          <w:color w:val="1F1F1F"/>
+          <w:sz w:val="18"/>
+          <w:szCs w:val="18"/>
+        </w:rPr>
+        <w:t>j</w:t>
+      </w:r>
+      <w:r>
+        <w:rPr>
+          <w:rStyle w:val="vlist-s"/>
+          <w:rFonts w:eastAsiaTheme="majorEastAsia"/>
+          <w:color w:val="1F1F1F"/>
+          <w:sz w:val="2"/>
+          <w:szCs w:val="2"/>
+        </w:rPr>
+        <w:t>​</w:t>
+      </w:r>
+      <w:r>
+        <w:rPr>
+          <w:rStyle w:val="mopen"/>
+          <w:color w:val="1F1F1F"/>
+          <w:sz w:val="25"/>
+          <w:szCs w:val="25"/>
+        </w:rPr>
+        <w:t>(</w:t>
+      </w:r>
+      <w:r>
+        <w:rPr>
+          <w:rStyle w:val="mord"/>
+          <w:color w:val="1F1F1F"/>
+          <w:sz w:val="25"/>
+          <w:szCs w:val="25"/>
+        </w:rPr>
+        <w:t>1</w:t>
+      </w:r>
+      <w:r>
+        <w:rPr>
+          <w:rStyle w:val="mbin"/>
+          <w:color w:val="1F1F1F"/>
+          <w:sz w:val="25"/>
+          <w:szCs w:val="25"/>
+        </w:rPr>
+        <w:t>−</w:t>
+      </w:r>
+      <w:r>
+        <w:rPr>
+          <w:rStyle w:val="mord"/>
+          <w:rFonts w:ascii="KaTeX_Math" w:hAnsi="KaTeX_Math"/>
+          <w:i/>
+          <w:iCs/>
+          <w:color w:val="1F1F1F"/>
+          <w:sz w:val="25"/>
+          <w:szCs w:val="25"/>
+        </w:rPr>
+        <w:t>α</w:t>
+      </w:r>
+      <w:r>
+        <w:rPr>
+          <w:rStyle w:val="mord"/>
+          <w:rFonts w:ascii="KaTeX_Math" w:hAnsi="KaTeX_Math"/>
+          <w:i/>
+          <w:iCs/>
+          <w:color w:val="1F1F1F"/>
+          <w:sz w:val="18"/>
+          <w:szCs w:val="18"/>
+        </w:rPr>
+        <w:t>mλ</w:t>
+      </w:r>
+      <w:r>
+        <w:rPr>
+          <w:rStyle w:val="vlist-s"/>
+          <w:rFonts w:eastAsiaTheme="majorEastAsia"/>
+          <w:color w:val="1F1F1F"/>
+          <w:sz w:val="2"/>
+          <w:szCs w:val="2"/>
+        </w:rPr>
+        <w:t>​</w:t>
+      </w:r>
+      <w:r>
+        <w:rPr>
+          <w:rStyle w:val="mclose"/>
+          <w:color w:val="1F1F1F"/>
+          <w:sz w:val="25"/>
+          <w:szCs w:val="25"/>
+        </w:rPr>
+        <w:t>)</w:t>
+      </w:r>
+      <w:r>
+        <w:rPr>
+          <w:rStyle w:val="mbin"/>
+          <w:color w:val="1F1F1F"/>
+          <w:sz w:val="25"/>
+          <w:szCs w:val="25"/>
+        </w:rPr>
+        <w:t>−</w:t>
+      </w:r>
+      <w:r>
+        <w:rPr>
+          <w:rStyle w:val="mord"/>
+          <w:rFonts w:ascii="KaTeX_Math" w:hAnsi="KaTeX_Math"/>
+          <w:i/>
+          <w:iCs/>
+          <w:color w:val="1F1F1F"/>
+          <w:sz w:val="25"/>
+          <w:szCs w:val="25"/>
+        </w:rPr>
+        <w:t>α</w:t>
+      </w:r>
+      <w:r>
+        <w:rPr>
+          <w:rStyle w:val="mord"/>
+          <w:rFonts w:ascii="KaTeX_Math" w:hAnsi="KaTeX_Math"/>
+          <w:i/>
+          <w:iCs/>
+          <w:color w:val="1F1F1F"/>
+          <w:sz w:val="18"/>
+          <w:szCs w:val="18"/>
+        </w:rPr>
+        <w:t>m</w:t>
+      </w:r>
+      <w:r>
+        <w:rPr>
+          <w:rStyle w:val="mord"/>
+          <w:color w:val="1F1F1F"/>
+          <w:sz w:val="18"/>
+          <w:szCs w:val="18"/>
+        </w:rPr>
+        <w:t>1</w:t>
+      </w:r>
+      <w:r>
+        <w:rPr>
+          <w:rStyle w:val="vlist-s"/>
+          <w:rFonts w:eastAsiaTheme="majorEastAsia"/>
+          <w:color w:val="1F1F1F"/>
+          <w:sz w:val="2"/>
+          <w:szCs w:val="2"/>
+        </w:rPr>
+        <w:t>​</w:t>
+      </w:r>
+      <w:r>
+        <w:rPr>
+          <w:rStyle w:val="mop"/>
+          <w:rFonts w:ascii="KaTeX_Size1" w:hAnsi="KaTeX_Size1"/>
+          <w:color w:val="1F1F1F"/>
+          <w:sz w:val="25"/>
+          <w:szCs w:val="25"/>
+        </w:rPr>
+        <w:t>∑</w:t>
+      </w:r>
+      <w:r>
+        <w:rPr>
+          <w:rStyle w:val="mord"/>
+          <w:rFonts w:ascii="KaTeX_Math" w:hAnsi="KaTeX_Math"/>
+          <w:i/>
+          <w:iCs/>
+          <w:color w:val="1F1F1F"/>
+          <w:sz w:val="18"/>
+          <w:szCs w:val="18"/>
+        </w:rPr>
+        <w:t>i</w:t>
+      </w:r>
+      <w:r>
+        <w:rPr>
+          <w:rStyle w:val="mrel"/>
+          <w:color w:val="1F1F1F"/>
+          <w:sz w:val="18"/>
+          <w:szCs w:val="18"/>
+        </w:rPr>
+        <w:t>=</w:t>
+      </w:r>
+      <w:r>
+        <w:rPr>
+          <w:rStyle w:val="mord"/>
+          <w:color w:val="1F1F1F"/>
+          <w:sz w:val="18"/>
+          <w:szCs w:val="18"/>
+        </w:rPr>
+        <w:t>1</w:t>
+      </w:r>
+      <w:r>
+        <w:rPr>
+          <w:rStyle w:val="mord"/>
+          <w:rFonts w:ascii="KaTeX_Math" w:hAnsi="KaTeX_Math"/>
+          <w:i/>
+          <w:iCs/>
+          <w:color w:val="1F1F1F"/>
+          <w:sz w:val="18"/>
+          <w:szCs w:val="18"/>
+        </w:rPr>
+        <w:t>m</w:t>
+      </w:r>
+      <w:r>
+        <w:rPr>
+          <w:rStyle w:val="vlist-s"/>
+          <w:rFonts w:eastAsiaTheme="majorEastAsia"/>
+          <w:color w:val="1F1F1F"/>
+          <w:sz w:val="2"/>
+          <w:szCs w:val="2"/>
+        </w:rPr>
+        <w:t>​</w:t>
+      </w:r>
+      <w:r>
+        <w:rPr>
+          <w:rStyle w:val="mopen"/>
+          <w:color w:val="1F1F1F"/>
+          <w:sz w:val="25"/>
+          <w:szCs w:val="25"/>
+        </w:rPr>
+        <w:t>(</w:t>
+      </w:r>
+      <w:r>
+        <w:rPr>
+          <w:rStyle w:val="mord"/>
+          <w:rFonts w:ascii="KaTeX_Math" w:hAnsi="KaTeX_Math"/>
+          <w:i/>
+          <w:iCs/>
+          <w:color w:val="1F1F1F"/>
+          <w:sz w:val="25"/>
+          <w:szCs w:val="25"/>
+        </w:rPr>
+        <w:t>h</w:t>
+      </w:r>
+      <w:r>
+        <w:rPr>
+          <w:rStyle w:val="mord"/>
+          <w:rFonts w:ascii="KaTeX_Math" w:hAnsi="KaTeX_Math"/>
+          <w:i/>
+          <w:iCs/>
+          <w:color w:val="1F1F1F"/>
+          <w:sz w:val="18"/>
+          <w:szCs w:val="18"/>
+        </w:rPr>
+        <w:t>θ</w:t>
+      </w:r>
+      <w:r>
+        <w:rPr>
+          <w:rStyle w:val="vlist-s"/>
+          <w:rFonts w:eastAsiaTheme="majorEastAsia"/>
+          <w:color w:val="1F1F1F"/>
+          <w:sz w:val="2"/>
+          <w:szCs w:val="2"/>
+        </w:rPr>
+        <w:t>​</w:t>
+      </w:r>
+      <w:r>
+        <w:rPr>
+          <w:rStyle w:val="mopen"/>
+          <w:color w:val="1F1F1F"/>
+          <w:sz w:val="25"/>
+          <w:szCs w:val="25"/>
+        </w:rPr>
+        <w:t>(</w:t>
+      </w:r>
+      <w:r>
+        <w:rPr>
+          <w:rStyle w:val="mord"/>
+          <w:rFonts w:ascii="KaTeX_Math" w:hAnsi="KaTeX_Math"/>
+          <w:i/>
+          <w:iCs/>
+          <w:color w:val="1F1F1F"/>
+          <w:sz w:val="25"/>
+          <w:szCs w:val="25"/>
+        </w:rPr>
+        <w:t>x</w:t>
+      </w:r>
+      <w:r>
+        <w:rPr>
+          <w:rStyle w:val="mopen"/>
+          <w:color w:val="1F1F1F"/>
+          <w:sz w:val="18"/>
+          <w:szCs w:val="18"/>
+        </w:rPr>
+        <w:t>(</w:t>
+      </w:r>
+      <w:r>
+        <w:rPr>
+          <w:rStyle w:val="mord"/>
+          <w:rFonts w:ascii="KaTeX_Math" w:hAnsi="KaTeX_Math"/>
+          <w:i/>
+          <w:iCs/>
+          <w:color w:val="1F1F1F"/>
+          <w:sz w:val="18"/>
+          <w:szCs w:val="18"/>
+        </w:rPr>
+        <w:t>i</w:t>
+      </w:r>
+      <w:r>
+        <w:rPr>
+          <w:rStyle w:val="mclose"/>
+          <w:color w:val="1F1F1F"/>
+          <w:sz w:val="18"/>
+          <w:szCs w:val="18"/>
+        </w:rPr>
+        <w:t>)</w:t>
+      </w:r>
+      <w:r>
+        <w:rPr>
+          <w:rStyle w:val="mclose"/>
+          <w:color w:val="1F1F1F"/>
+          <w:sz w:val="25"/>
+          <w:szCs w:val="25"/>
+        </w:rPr>
+        <w:t>)</w:t>
+      </w:r>
+      <w:r>
+        <w:rPr>
+          <w:rStyle w:val="mbin"/>
+          <w:color w:val="1F1F1F"/>
+          <w:sz w:val="25"/>
+          <w:szCs w:val="25"/>
+        </w:rPr>
+        <w:t>−</w:t>
+      </w:r>
+      <w:r>
+        <w:rPr>
+          <w:rStyle w:val="mord"/>
+          <w:rFonts w:ascii="KaTeX_Math" w:hAnsi="KaTeX_Math"/>
+          <w:i/>
+          <w:iCs/>
+          <w:color w:val="1F1F1F"/>
+          <w:sz w:val="25"/>
+          <w:szCs w:val="25"/>
+        </w:rPr>
+        <w:t>y</w:t>
+      </w:r>
+      <w:r>
+        <w:rPr>
+          <w:rStyle w:val="mopen"/>
+          <w:color w:val="1F1F1F"/>
+          <w:sz w:val="18"/>
+          <w:szCs w:val="18"/>
+        </w:rPr>
+        <w:t>(</w:t>
+      </w:r>
+      <w:r>
+        <w:rPr>
+          <w:rStyle w:val="mord"/>
+          <w:rFonts w:ascii="KaTeX_Math" w:hAnsi="KaTeX_Math"/>
+          <w:i/>
+          <w:iCs/>
+          <w:color w:val="1F1F1F"/>
+          <w:sz w:val="18"/>
+          <w:szCs w:val="18"/>
+        </w:rPr>
+        <w:t>i</w:t>
+      </w:r>
+      <w:r>
+        <w:rPr>
+          <w:rStyle w:val="mclose"/>
+          <w:color w:val="1F1F1F"/>
+          <w:sz w:val="18"/>
+          <w:szCs w:val="18"/>
+        </w:rPr>
+        <w:t>)</w:t>
+      </w:r>
+      <w:r>
+        <w:rPr>
+          <w:rStyle w:val="mclose"/>
+          <w:color w:val="1F1F1F"/>
+          <w:sz w:val="25"/>
+          <w:szCs w:val="25"/>
+        </w:rPr>
+        <w:t>)</w:t>
+      </w:r>
+      <w:r>
+        <w:rPr>
+          <w:rStyle w:val="mord"/>
+          <w:rFonts w:ascii="KaTeX_Math" w:hAnsi="KaTeX_Math"/>
+          <w:i/>
+          <w:iCs/>
+          <w:color w:val="1F1F1F"/>
+          <w:sz w:val="25"/>
+          <w:szCs w:val="25"/>
+        </w:rPr>
+        <w:t>x</w:t>
+      </w:r>
+      <w:r>
+        <w:rPr>
+          <w:rStyle w:val="mord"/>
+          <w:rFonts w:ascii="KaTeX_Math" w:hAnsi="KaTeX_Math"/>
+          <w:i/>
+          <w:iCs/>
+          <w:color w:val="1F1F1F"/>
+          <w:sz w:val="18"/>
+          <w:szCs w:val="18"/>
+        </w:rPr>
+        <w:t>j</w:t>
+      </w:r>
+      <w:r>
+        <w:rPr>
+          <w:rStyle w:val="mopen"/>
+          <w:color w:val="1F1F1F"/>
+          <w:sz w:val="18"/>
+          <w:szCs w:val="18"/>
+        </w:rPr>
+        <w:t>(</w:t>
+      </w:r>
+      <w:r>
+        <w:rPr>
+          <w:rStyle w:val="mord"/>
+          <w:rFonts w:ascii="KaTeX_Math" w:hAnsi="KaTeX_Math"/>
+          <w:i/>
+          <w:iCs/>
+          <w:color w:val="1F1F1F"/>
+          <w:sz w:val="18"/>
+          <w:szCs w:val="18"/>
+        </w:rPr>
+        <w:t>i</w:t>
+      </w:r>
+      <w:r>
+        <w:rPr>
+          <w:rStyle w:val="mclose"/>
+          <w:color w:val="1F1F1F"/>
+          <w:sz w:val="18"/>
+          <w:szCs w:val="18"/>
+        </w:rPr>
+        <w:t>)</w:t>
+      </w:r>
+      <w:r>
+        <w:rPr>
+          <w:rStyle w:val="vlist-s"/>
+          <w:rFonts w:eastAsiaTheme="majorEastAsia"/>
+          <w:color w:val="1F1F1F"/>
+          <w:sz w:val="2"/>
+          <w:szCs w:val="2"/>
+        </w:rPr>
+        <w:t>​</w:t>
+      </w:r>
+    </w:p>
+    <w:p>
+      <w:pPr>
+        <w:pStyle w:val="NormalWeb"/>
+        <w:shd w:val="clear" w:color="auto" w:fill="FFFFFF"/>
+        <w:spacing w:before="0" w:beforeAutospacing="0" w:after="300" w:afterAutospacing="0" w:line="315" w:lineRule="atLeast"/>
+        <w:rPr>
+          <w:rFonts w:ascii="Arial" w:hAnsi="Arial" w:cs="Arial"/>
+          <w:color w:val="1F1F1F"/>
+          <w:sz w:val="21"/>
+          <w:szCs w:val="21"/>
+        </w:rPr>
+      </w:pPr>
+      <w:r>
+        <w:rPr>
+          <w:rFonts w:ascii="Arial" w:hAnsi="Arial" w:cs="Arial"/>
+          <w:color w:val="1F1F1F"/>
+          <w:sz w:val="21"/>
+          <w:szCs w:val="21"/>
+        </w:rPr>
+        <w:t xml:space="preserve">The first term in the above equation, </w:t>
+      </w:r>
+      <w:r>
+        <w:rPr>
+          <w:rStyle w:val="katex-mathml"/>
+          <w:color w:val="1F1F1F"/>
+          <w:sz w:val="25"/>
+          <w:szCs w:val="25"/>
+          <w:bdr w:val="none" w:sz="0" w:space="0" w:color="auto" w:frame="1"/>
+        </w:rPr>
+        <w:t>1 - \alpha\frac{\lambda}{m}</w:t>
+      </w:r>
+      <w:r>
+        <w:rPr>
+          <w:rStyle w:val="mord"/>
+          <w:color w:val="1F1F1F"/>
+          <w:sz w:val="25"/>
+          <w:szCs w:val="25"/>
+        </w:rPr>
+        <w:t>1</w:t>
+      </w:r>
+      <w:r>
+        <w:rPr>
+          <w:rStyle w:val="mbin"/>
+          <w:color w:val="1F1F1F"/>
+          <w:sz w:val="25"/>
+          <w:szCs w:val="25"/>
+        </w:rPr>
+        <w:t>−</w:t>
+      </w:r>
+      <w:r>
+        <w:rPr>
+          <w:rStyle w:val="mord"/>
+          <w:rFonts w:ascii="KaTeX_Math" w:hAnsi="KaTeX_Math"/>
+          <w:i/>
+          <w:iCs/>
+          <w:color w:val="1F1F1F"/>
+          <w:sz w:val="25"/>
+          <w:szCs w:val="25"/>
+        </w:rPr>
+        <w:t>α</w:t>
+      </w:r>
+      <w:r>
+        <w:rPr>
+          <w:rStyle w:val="mord"/>
+          <w:rFonts w:ascii="KaTeX_Math" w:hAnsi="KaTeX_Math"/>
+          <w:i/>
+          <w:iCs/>
+          <w:color w:val="1F1F1F"/>
+          <w:sz w:val="18"/>
+          <w:szCs w:val="18"/>
+        </w:rPr>
+        <w:t>mλ</w:t>
+      </w:r>
+      <w:r>
+        <w:rPr>
+          <w:rStyle w:val="vlist-s"/>
+          <w:rFonts w:eastAsiaTheme="majorEastAsia"/>
+          <w:color w:val="1F1F1F"/>
+          <w:sz w:val="2"/>
+          <w:szCs w:val="2"/>
+        </w:rPr>
+        <w:t>​</w:t>
+      </w:r>
+      <w:r>
+        <w:rPr>
+          <w:rFonts w:ascii="Arial" w:hAnsi="Arial" w:cs="Arial"/>
+          <w:color w:val="1F1F1F"/>
+          <w:sz w:val="21"/>
+          <w:szCs w:val="21"/>
+        </w:rPr>
+        <w:t xml:space="preserve"> will always be less than 1. Intuitively you can see it as reducing the value of </w:t>
+      </w:r>
+      <w:r>
+        <w:rPr>
+          <w:rStyle w:val="katex-mathml"/>
+          <w:color w:val="1F1F1F"/>
+          <w:sz w:val="25"/>
+          <w:szCs w:val="25"/>
+          <w:bdr w:val="none" w:sz="0" w:space="0" w:color="auto" w:frame="1"/>
+        </w:rPr>
+        <w:t>\theta_j</w:t>
+      </w:r>
+      <w:r>
+        <w:rPr>
+          <w:rStyle w:val="mord"/>
+          <w:rFonts w:ascii="KaTeX_Math" w:hAnsi="KaTeX_Math"/>
+          <w:i/>
+          <w:iCs/>
+          <w:color w:val="1F1F1F"/>
+          <w:sz w:val="25"/>
+          <w:szCs w:val="25"/>
+        </w:rPr>
+        <w:t>θ</w:t>
+      </w:r>
+      <w:r>
+        <w:rPr>
+          <w:rStyle w:val="mord"/>
+          <w:rFonts w:ascii="KaTeX_Math" w:hAnsi="KaTeX_Math"/>
+          <w:i/>
+          <w:iCs/>
+          <w:color w:val="1F1F1F"/>
+          <w:sz w:val="18"/>
+          <w:szCs w:val="18"/>
+        </w:rPr>
+        <w:t>j</w:t>
+      </w:r>
+      <w:r>
+        <w:rPr>
+          <w:rStyle w:val="vlist-s"/>
+          <w:rFonts w:eastAsiaTheme="majorEastAsia"/>
+          <w:color w:val="1F1F1F"/>
+          <w:sz w:val="2"/>
+          <w:szCs w:val="2"/>
+        </w:rPr>
+        <w:t>​</w:t>
+      </w:r>
+      <w:r>
+        <w:rPr>
+          <w:rFonts w:ascii="Arial" w:hAnsi="Arial" w:cs="Arial"/>
+          <w:color w:val="1F1F1F"/>
+          <w:sz w:val="21"/>
+          <w:szCs w:val="21"/>
+        </w:rPr>
+        <w:t xml:space="preserve"> by some amount on every update. Notice that the second term is now exactly the same as it was before.</w:t>
+      </w:r>
+    </w:p>
+    <w:p>
+      <w:pPr>
+        <w:pStyle w:val="Heading3"/>
+        <w:shd w:val="clear" w:color="auto" w:fill="FFFFFF"/>
+        <w:spacing w:before="540" w:after="180" w:line="360" w:lineRule="atLeast"/>
+        <w:rPr>
+          <w:rFonts w:ascii="Arial" w:hAnsi="Arial" w:cs="Arial"/>
+          <w:color w:val="1F1F1F"/>
+        </w:rPr>
+      </w:pPr>
+      <w:r>
+        <w:rPr>
+          <w:rStyle w:val="Strong"/>
+          <w:rFonts w:ascii="Arial" w:hAnsi="Arial" w:cs="Arial"/>
+          <w:b w:val="0"/>
+          <w:bCs w:val="0"/>
+          <w:color w:val="1F1F1F"/>
+        </w:rPr>
+        <w:t>Normal Equation</w:t>
+      </w:r>
+    </w:p>
+    <w:p>
+      <w:pPr>
+        <w:pStyle w:val="NormalWeb"/>
+        <w:shd w:val="clear" w:color="auto" w:fill="FFFFFF"/>
+        <w:spacing w:before="0" w:beforeAutospacing="0" w:after="300" w:afterAutospacing="0" w:line="315" w:lineRule="atLeast"/>
+        <w:rPr>
+          <w:rFonts w:ascii="Arial" w:hAnsi="Arial" w:cs="Arial"/>
+          <w:color w:val="1F1F1F"/>
+          <w:sz w:val="21"/>
+          <w:szCs w:val="21"/>
+        </w:rPr>
+      </w:pPr>
+      <w:r>
+        <w:rPr>
+          <w:rFonts w:ascii="Arial" w:hAnsi="Arial" w:cs="Arial"/>
+          <w:color w:val="1F1F1F"/>
+          <w:sz w:val="21"/>
+          <w:szCs w:val="21"/>
+        </w:rPr>
+        <w:t>Now let's approach regularization using the alternate method of the non-iterative normal equation.</w:t>
+      </w:r>
+    </w:p>
+    <w:p>
+      <w:pPr>
+        <w:pStyle w:val="NormalWeb"/>
+        <w:shd w:val="clear" w:color="auto" w:fill="FFFFFF"/>
+        <w:spacing w:before="0" w:beforeAutospacing="0" w:after="300" w:afterAutospacing="0" w:line="315" w:lineRule="atLeast"/>
+        <w:rPr>
+          <w:rFonts w:ascii="Arial" w:hAnsi="Arial" w:cs="Arial"/>
+          <w:color w:val="1F1F1F"/>
+          <w:sz w:val="21"/>
+          <w:szCs w:val="21"/>
+        </w:rPr>
+      </w:pPr>
+      <w:r>
+        <w:rPr>
+          <w:rFonts w:ascii="Arial" w:hAnsi="Arial" w:cs="Arial"/>
+          <w:color w:val="1F1F1F"/>
+          <w:sz w:val="21"/>
+          <w:szCs w:val="21"/>
+        </w:rPr>
+        <w:t>To add in regularization, the equation is the same as our original, except that we add another term inside the parentheses:</w:t>
+      </w:r>
+    </w:p>
+    <w:tbl>
+      <w:tblPr>
+        <w:tblW w:w="12600" w:type="dxa"/>
+        <w:tblBorders>
+          <w:top w:val="single" w:sz="6" w:space="0" w:color="E0E0E0"/>
+          <w:left w:val="single" w:sz="6" w:space="0" w:color="E0E0E0"/>
+          <w:bottom w:val="single" w:sz="6" w:space="0" w:color="E0E0E0"/>
+          <w:right w:val="single" w:sz="6" w:space="0" w:color="E0E0E0"/>
+        </w:tblBorders>
+        <w:shd w:val="clear" w:color="auto" w:fill="FFFFFF"/>
+        <w:tblCellMar>
+          <w:top w:w="15" w:type="dxa"/>
+          <w:left w:w="15" w:type="dxa"/>
+          <w:bottom w:w="15" w:type="dxa"/>
+          <w:right w:w="15" w:type="dxa"/>
+        </w:tblCellMar>
+        <w:tblLook w:val="04A0" w:firstRow="1" w:lastRow="0" w:firstColumn="1" w:lastColumn="0" w:noHBand="0" w:noVBand="1"/>
+      </w:tblPr>
+      <w:tblGrid>
+        <w:gridCol w:w="12600"/>
+      </w:tblGrid>
+      <w:tr>
+        <w:tc>
+          <w:tcPr>
+            <w:tcW w:w="0" w:type="auto"/>
+            <w:tcBorders>
+              <w:top w:val="single" w:sz="6" w:space="0" w:color="E0E0E0"/>
+              <w:left w:val="single" w:sz="6" w:space="0" w:color="E0E0E0"/>
+              <w:bottom w:val="single" w:sz="6" w:space="0" w:color="E0E0E0"/>
+              <w:right w:val="single" w:sz="6" w:space="0" w:color="E0E0E0"/>
+            </w:tcBorders>
+            <w:shd w:val="clear" w:color="auto" w:fill="FFFFFF"/>
+            <w:tcMar>
+              <w:top w:w="75" w:type="dxa"/>
+              <w:left w:w="300" w:type="dxa"/>
+              <w:bottom w:w="75" w:type="dxa"/>
+              <w:right w:w="300" w:type="dxa"/>
+            </w:tcMar>
+            <w:vAlign w:val="center"/>
+            <w:hideMark/>
+          </w:tcPr>
+          <w:p>
+            <w:pPr>
+              <w:pStyle w:val="NormalWeb"/>
+              <w:spacing w:before="0" w:beforeAutospacing="0" w:after="0" w:afterAutospacing="0" w:line="315" w:lineRule="atLeast"/>
+              <w:rPr>
+                <w:rFonts w:ascii="Arial" w:hAnsi="Arial" w:cs="Arial"/>
+                <w:color w:val="1F1F1F"/>
+                <w:sz w:val="21"/>
+                <w:szCs w:val="21"/>
+              </w:rPr>
+            </w:pPr>
+            <w:r>
+              <w:rPr>
+                <w:rStyle w:val="mi"/>
+                <w:rFonts w:ascii="MathJax_Math" w:hAnsi="MathJax_Math" w:cs="Arial"/>
+                <w:i/>
+                <w:iCs/>
+                <w:color w:val="1F1F1F"/>
+                <w:sz w:val="26"/>
+                <w:szCs w:val="26"/>
+                <w:bdr w:val="none" w:sz="0" w:space="0" w:color="auto" w:frame="1"/>
+              </w:rPr>
+              <w:t>θ</w:t>
+            </w:r>
+            <w:r>
+              <w:rPr>
+                <w:rStyle w:val="mo"/>
+                <w:rFonts w:ascii="MathJax_Main" w:hAnsi="MathJax_Main" w:cs="Arial"/>
+                <w:color w:val="1F1F1F"/>
+                <w:sz w:val="26"/>
+                <w:szCs w:val="26"/>
+                <w:bdr w:val="none" w:sz="0" w:space="0" w:color="auto" w:frame="1"/>
+              </w:rPr>
+              <w:t>=</w:t>
+            </w:r>
+            <w:r>
+              <w:rPr>
+                <w:rStyle w:val="mo"/>
+                <w:rFonts w:ascii="MathJax_Size2" w:hAnsi="MathJax_Size2" w:cs="Arial"/>
+                <w:color w:val="1F1F1F"/>
+                <w:sz w:val="26"/>
+                <w:szCs w:val="26"/>
+                <w:bdr w:val="none" w:sz="0" w:space="0" w:color="auto" w:frame="1"/>
+              </w:rPr>
+              <w:t>(</w:t>
+            </w:r>
+            <w:r>
+              <w:rPr>
+                <w:rStyle w:val="mi"/>
+                <w:rFonts w:ascii="MathJax_Math" w:hAnsi="MathJax_Math" w:cs="Arial"/>
+                <w:i/>
+                <w:iCs/>
+                <w:color w:val="1F1F1F"/>
+                <w:sz w:val="26"/>
+                <w:szCs w:val="26"/>
+                <w:bdr w:val="none" w:sz="0" w:space="0" w:color="auto" w:frame="1"/>
+              </w:rPr>
+              <w:t>X</w:t>
+            </w:r>
+            <w:r>
+              <w:rPr>
+                <w:rStyle w:val="mi"/>
+                <w:rFonts w:ascii="MathJax_Math" w:hAnsi="MathJax_Math" w:cs="Arial"/>
+                <w:i/>
+                <w:iCs/>
+                <w:color w:val="1F1F1F"/>
+                <w:sz w:val="18"/>
+                <w:szCs w:val="18"/>
+                <w:bdr w:val="none" w:sz="0" w:space="0" w:color="auto" w:frame="1"/>
+              </w:rPr>
+              <w:t>T</w:t>
+            </w:r>
+            <w:r>
+              <w:rPr>
+                <w:rStyle w:val="mi"/>
+                <w:rFonts w:ascii="MathJax_Math" w:hAnsi="MathJax_Math" w:cs="Arial"/>
+                <w:i/>
+                <w:iCs/>
+                <w:color w:val="1F1F1F"/>
+                <w:sz w:val="26"/>
+                <w:szCs w:val="26"/>
+                <w:bdr w:val="none" w:sz="0" w:space="0" w:color="auto" w:frame="1"/>
+              </w:rPr>
+              <w:t>X</w:t>
+            </w:r>
+            <w:r>
+              <w:rPr>
+                <w:rStyle w:val="mo"/>
+                <w:rFonts w:ascii="MathJax_Main" w:hAnsi="MathJax_Main" w:cs="Arial"/>
+                <w:color w:val="1F1F1F"/>
+                <w:sz w:val="26"/>
+                <w:szCs w:val="26"/>
+                <w:bdr w:val="none" w:sz="0" w:space="0" w:color="auto" w:frame="1"/>
+              </w:rPr>
+              <w:t>+</w:t>
+            </w:r>
+            <w:r>
+              <w:rPr>
+                <w:rStyle w:val="mi"/>
+                <w:rFonts w:ascii="MathJax_Math" w:hAnsi="MathJax_Math" w:cs="Arial"/>
+                <w:i/>
+                <w:iCs/>
+                <w:color w:val="1F1F1F"/>
+                <w:sz w:val="26"/>
+                <w:szCs w:val="26"/>
+                <w:bdr w:val="none" w:sz="0" w:space="0" w:color="auto" w:frame="1"/>
+              </w:rPr>
+              <w:t>λ</w:t>
+            </w:r>
+            <w:r>
+              <w:rPr>
+                <w:rStyle w:val="mo"/>
+                <w:rFonts w:ascii="MathJax_Main" w:hAnsi="MathJax_Main" w:cs="Arial"/>
+                <w:color w:val="1F1F1F"/>
+                <w:sz w:val="26"/>
+                <w:szCs w:val="26"/>
+                <w:bdr w:val="none" w:sz="0" w:space="0" w:color="auto" w:frame="1"/>
+              </w:rPr>
+              <w:t>⋅</w:t>
+            </w:r>
+            <w:r>
+              <w:rPr>
+                <w:rStyle w:val="mi"/>
+                <w:rFonts w:ascii="MathJax_Math" w:hAnsi="MathJax_Math" w:cs="Arial"/>
+                <w:i/>
+                <w:iCs/>
+                <w:color w:val="1F1F1F"/>
+                <w:sz w:val="26"/>
+                <w:szCs w:val="26"/>
+                <w:bdr w:val="none" w:sz="0" w:space="0" w:color="auto" w:frame="1"/>
+              </w:rPr>
+              <w:t>L</w:t>
+            </w:r>
+            <w:r>
+              <w:rPr>
+                <w:rStyle w:val="mo"/>
+                <w:rFonts w:ascii="MathJax_Size2" w:hAnsi="MathJax_Size2" w:cs="Arial"/>
+                <w:color w:val="1F1F1F"/>
+                <w:sz w:val="26"/>
+                <w:szCs w:val="26"/>
+                <w:bdr w:val="none" w:sz="0" w:space="0" w:color="auto" w:frame="1"/>
+              </w:rPr>
+              <w:t>)</w:t>
+            </w:r>
+            <w:r>
+              <w:rPr>
+                <w:rStyle w:val="mo"/>
+                <w:rFonts w:ascii="MathJax_Main" w:hAnsi="MathJax_Main" w:cs="Arial"/>
+                <w:color w:val="1F1F1F"/>
+                <w:sz w:val="18"/>
+                <w:szCs w:val="18"/>
+                <w:bdr w:val="none" w:sz="0" w:space="0" w:color="auto" w:frame="1"/>
+              </w:rPr>
+              <w:t>−</w:t>
+            </w:r>
+            <w:r>
+              <w:rPr>
+                <w:rStyle w:val="mn"/>
+                <w:rFonts w:ascii="MathJax_Main" w:hAnsi="MathJax_Main" w:cs="Arial"/>
+                <w:color w:val="1F1F1F"/>
+                <w:sz w:val="18"/>
+                <w:szCs w:val="18"/>
+                <w:bdr w:val="none" w:sz="0" w:space="0" w:color="auto" w:frame="1"/>
+              </w:rPr>
+              <w:t>1</w:t>
+            </w:r>
+            <w:r>
+              <w:rPr>
+                <w:rStyle w:val="mi"/>
+                <w:rFonts w:ascii="MathJax_Math" w:hAnsi="MathJax_Math" w:cs="Arial"/>
+                <w:i/>
+                <w:iCs/>
+                <w:color w:val="1F1F1F"/>
+                <w:sz w:val="26"/>
+                <w:szCs w:val="26"/>
+                <w:bdr w:val="none" w:sz="0" w:space="0" w:color="auto" w:frame="1"/>
+              </w:rPr>
+              <w:t>X</w:t>
+            </w:r>
+            <w:r>
+              <w:rPr>
+                <w:rStyle w:val="mi"/>
+                <w:rFonts w:ascii="MathJax_Math" w:hAnsi="MathJax_Math" w:cs="Arial"/>
+                <w:i/>
+                <w:iCs/>
+                <w:color w:val="1F1F1F"/>
+                <w:sz w:val="18"/>
+                <w:szCs w:val="18"/>
+                <w:bdr w:val="none" w:sz="0" w:space="0" w:color="auto" w:frame="1"/>
+              </w:rPr>
+              <w:t>T</w:t>
+            </w:r>
+            <w:r>
+              <w:rPr>
+                <w:rStyle w:val="mi"/>
+                <w:rFonts w:ascii="MathJax_Math" w:hAnsi="MathJax_Math" w:cs="Arial"/>
+                <w:i/>
+                <w:iCs/>
+                <w:color w:val="1F1F1F"/>
+                <w:sz w:val="26"/>
+                <w:szCs w:val="26"/>
+                <w:bdr w:val="none" w:sz="0" w:space="0" w:color="auto" w:frame="1"/>
+              </w:rPr>
+              <w:t>y</w:t>
+            </w:r>
+            <w:r>
+              <w:rPr>
+                <w:rStyle w:val="mtext"/>
+                <w:rFonts w:ascii="MathJax_Main" w:hAnsi="MathJax_Main" w:cs="Arial"/>
+                <w:color w:val="1F1F1F"/>
+                <w:sz w:val="26"/>
+                <w:szCs w:val="26"/>
+                <w:bdr w:val="none" w:sz="0" w:space="0" w:color="auto" w:frame="1"/>
+              </w:rPr>
+              <w:t>where  </w:t>
+            </w:r>
+            <w:r>
+              <w:rPr>
+                <w:rStyle w:val="mi"/>
+                <w:rFonts w:ascii="MathJax_Math" w:hAnsi="MathJax_Math" w:cs="Arial"/>
+                <w:i/>
+                <w:iCs/>
+                <w:color w:val="1F1F1F"/>
+                <w:sz w:val="26"/>
+                <w:szCs w:val="26"/>
+                <w:bdr w:val="none" w:sz="0" w:space="0" w:color="auto" w:frame="1"/>
+              </w:rPr>
+              <w:t>L</w:t>
+            </w:r>
+            <w:r>
+              <w:rPr>
+                <w:rStyle w:val="mo"/>
+                <w:rFonts w:ascii="MathJax_Main" w:hAnsi="MathJax_Main" w:cs="Arial"/>
+                <w:color w:val="1F1F1F"/>
+                <w:sz w:val="26"/>
+                <w:szCs w:val="26"/>
+                <w:bdr w:val="none" w:sz="0" w:space="0" w:color="auto" w:frame="1"/>
+              </w:rPr>
+              <w:t>=</w:t>
+            </w:r>
+            <w:r>
+              <w:rPr>
+                <w:rStyle w:val="mo"/>
+                <w:rFonts w:ascii="MathJax_Size4" w:hAnsi="MathJax_Size4" w:cs="Arial"/>
+                <w:color w:val="1F1F1F"/>
+                <w:sz w:val="26"/>
+                <w:szCs w:val="26"/>
+                <w:bdr w:val="none" w:sz="0" w:space="0" w:color="auto" w:frame="1"/>
+              </w:rPr>
+              <w:t>⎡⎣⎢⎢⎢⎢⎢⎢</w:t>
+            </w:r>
+            <w:r>
+              <w:rPr>
+                <w:rStyle w:val="mn"/>
+                <w:rFonts w:ascii="MathJax_Main" w:hAnsi="MathJax_Main" w:cs="Arial"/>
+                <w:color w:val="1F1F1F"/>
+                <w:sz w:val="26"/>
+                <w:szCs w:val="26"/>
+                <w:bdr w:val="none" w:sz="0" w:space="0" w:color="auto" w:frame="1"/>
+              </w:rPr>
+              <w:t>011</w:t>
+            </w:r>
+            <w:r>
+              <w:rPr>
+                <w:rStyle w:val="mo"/>
+                <w:rFonts w:ascii="MathJax_Main" w:hAnsi="MathJax_Main" w:cs="Arial"/>
+                <w:color w:val="1F1F1F"/>
+                <w:sz w:val="26"/>
+                <w:szCs w:val="26"/>
+                <w:bdr w:val="none" w:sz="0" w:space="0" w:color="auto" w:frame="1"/>
+              </w:rPr>
+              <w:t>⋱</w:t>
+            </w:r>
+            <w:r>
+              <w:rPr>
+                <w:rStyle w:val="mn"/>
+                <w:rFonts w:ascii="MathJax_Main" w:hAnsi="MathJax_Main" w:cs="Arial"/>
+                <w:color w:val="1F1F1F"/>
+                <w:sz w:val="26"/>
+                <w:szCs w:val="26"/>
+                <w:bdr w:val="none" w:sz="0" w:space="0" w:color="auto" w:frame="1"/>
+              </w:rPr>
+              <w:t>1</w:t>
+            </w:r>
+            <w:r>
+              <w:rPr>
+                <w:rStyle w:val="mo"/>
+                <w:rFonts w:ascii="MathJax_Size4" w:hAnsi="MathJax_Size4" w:cs="Arial"/>
+                <w:color w:val="1F1F1F"/>
+                <w:sz w:val="26"/>
+                <w:szCs w:val="26"/>
+                <w:bdr w:val="none" w:sz="0" w:space="0" w:color="auto" w:frame="1"/>
+              </w:rPr>
+              <w:t>⎤⎦⎥⎥⎥⎥⎥⎥</w:t>
+            </w:r>
+          </w:p>
+        </w:tc>
+      </w:tr>
+    </w:tbl>
+    <w:p>
+      <w:pPr>
+        <w:pStyle w:val="NormalWeb"/>
+        <w:shd w:val="clear" w:color="auto" w:fill="FFFFFF"/>
+        <w:spacing w:before="0" w:beforeAutospacing="0" w:after="300" w:afterAutospacing="0" w:line="315" w:lineRule="atLeast"/>
+        <w:rPr>
+          <w:rFonts w:ascii="Arial" w:hAnsi="Arial" w:cs="Arial"/>
+          <w:color w:val="1F1F1F"/>
+          <w:sz w:val="21"/>
+          <w:szCs w:val="21"/>
+        </w:rPr>
+      </w:pPr>
+      <w:r>
+        <w:rPr>
+          <w:rFonts w:ascii="Arial" w:hAnsi="Arial" w:cs="Arial"/>
+          <w:color w:val="1F1F1F"/>
+          <w:sz w:val="21"/>
+          <w:szCs w:val="21"/>
+        </w:rPr>
+        <w:t xml:space="preserve">L is a matrix with 0 at the top left and 1's down the diagonal, with 0's everywhere else. It should have dimension (n+1)×(n+1). Intuitively, this is the identity matrix (though we are not including </w:t>
+      </w:r>
+      <w:r>
+        <w:rPr>
+          <w:rStyle w:val="katex-mathml"/>
+          <w:color w:val="1F1F1F"/>
+          <w:sz w:val="25"/>
+          <w:szCs w:val="25"/>
+          <w:bdr w:val="none" w:sz="0" w:space="0" w:color="auto" w:frame="1"/>
+        </w:rPr>
+        <w:t>x_0</w:t>
+      </w:r>
+      <w:r>
+        <w:rPr>
+          <w:rStyle w:val="mord"/>
+          <w:rFonts w:ascii="KaTeX_Math" w:hAnsi="KaTeX_Math"/>
+          <w:i/>
+          <w:iCs/>
+          <w:color w:val="1F1F1F"/>
+          <w:sz w:val="25"/>
+          <w:szCs w:val="25"/>
+        </w:rPr>
+        <w:t>x</w:t>
+      </w:r>
+      <w:r>
+        <w:rPr>
+          <w:rStyle w:val="mord"/>
+          <w:color w:val="1F1F1F"/>
+          <w:sz w:val="18"/>
+          <w:szCs w:val="18"/>
+        </w:rPr>
+        <w:t>0</w:t>
+      </w:r>
+      <w:r>
+        <w:rPr>
+          <w:rStyle w:val="vlist-s"/>
+          <w:rFonts w:eastAsiaTheme="majorEastAsia"/>
+          <w:color w:val="1F1F1F"/>
+          <w:sz w:val="2"/>
+          <w:szCs w:val="2"/>
+        </w:rPr>
+        <w:t>​</w:t>
+      </w:r>
+      <w:r>
+        <w:rPr>
+          <w:rFonts w:ascii="Arial" w:hAnsi="Arial" w:cs="Arial"/>
+          <w:color w:val="1F1F1F"/>
+          <w:sz w:val="21"/>
+          <w:szCs w:val="21"/>
+        </w:rPr>
+        <w:t>), multiplied with a single real number λ.</w:t>
+      </w:r>
+    </w:p>
+    <w:p>
+      <w:pPr>
+        <w:pStyle w:val="NormalWeb"/>
+        <w:shd w:val="clear" w:color="auto" w:fill="FFFFFF"/>
+        <w:spacing w:before="0" w:beforeAutospacing="0" w:after="300" w:afterAutospacing="0" w:line="315" w:lineRule="atLeast"/>
+        <w:rPr>
+          <w:rFonts w:ascii="Arial" w:hAnsi="Arial" w:cs="Arial"/>
+          <w:color w:val="1F1F1F"/>
+          <w:sz w:val="21"/>
+          <w:szCs w:val="21"/>
+        </w:rPr>
+      </w:pPr>
+      <w:r>
+        <w:rPr>
+          <w:rFonts w:ascii="Arial" w:hAnsi="Arial" w:cs="Arial"/>
+          <w:color w:val="1F1F1F"/>
+          <w:sz w:val="21"/>
+          <w:szCs w:val="21"/>
+        </w:rPr>
+        <w:t xml:space="preserve">Recall that if m &lt; n, then </w:t>
+      </w:r>
+      <w:r>
+        <w:rPr>
+          <w:rStyle w:val="katex-mathml"/>
+          <w:color w:val="1F1F1F"/>
+          <w:sz w:val="25"/>
+          <w:szCs w:val="25"/>
+          <w:bdr w:val="none" w:sz="0" w:space="0" w:color="auto" w:frame="1"/>
+        </w:rPr>
+        <w:t>X^TX</w:t>
+      </w:r>
+      <w:r>
+        <w:rPr>
+          <w:rStyle w:val="mord"/>
+          <w:rFonts w:ascii="KaTeX_Math" w:hAnsi="KaTeX_Math"/>
+          <w:i/>
+          <w:iCs/>
+          <w:color w:val="1F1F1F"/>
+          <w:sz w:val="25"/>
+          <w:szCs w:val="25"/>
+        </w:rPr>
+        <w:t>X</w:t>
+      </w:r>
+      <w:r>
+        <w:rPr>
+          <w:rStyle w:val="mord"/>
+          <w:rFonts w:ascii="KaTeX_Math" w:hAnsi="KaTeX_Math"/>
+          <w:i/>
+          <w:iCs/>
+          <w:color w:val="1F1F1F"/>
+          <w:sz w:val="18"/>
+          <w:szCs w:val="18"/>
+        </w:rPr>
+        <w:t>T</w:t>
+      </w:r>
+      <w:r>
+        <w:rPr>
+          <w:rStyle w:val="mord"/>
+          <w:rFonts w:ascii="KaTeX_Math" w:hAnsi="KaTeX_Math"/>
+          <w:i/>
+          <w:iCs/>
+          <w:color w:val="1F1F1F"/>
+          <w:sz w:val="25"/>
+          <w:szCs w:val="25"/>
+        </w:rPr>
+        <w:t>X</w:t>
+      </w:r>
+      <w:r>
+        <w:rPr>
+          <w:rFonts w:ascii="Arial" w:hAnsi="Arial" w:cs="Arial"/>
+          <w:color w:val="1F1F1F"/>
+          <w:sz w:val="21"/>
+          <w:szCs w:val="21"/>
+        </w:rPr>
+        <w:t xml:space="preserve"> is non-invertible. However, when we add the term λ</w:t>
+      </w:r>
+      <w:r>
+        <w:rPr>
+          <w:rFonts w:ascii="Cambria Math" w:hAnsi="Cambria Math" w:cs="Cambria Math"/>
+          <w:color w:val="1F1F1F"/>
+          <w:sz w:val="21"/>
+          <w:szCs w:val="21"/>
+        </w:rPr>
+        <w:t>⋅</w:t>
+      </w:r>
+      <w:r>
+        <w:rPr>
+          <w:rFonts w:ascii="Arial" w:hAnsi="Arial" w:cs="Arial"/>
+          <w:color w:val="1F1F1F"/>
+          <w:sz w:val="21"/>
+          <w:szCs w:val="21"/>
+        </w:rPr>
+        <w:t xml:space="preserve">L, then </w:t>
+      </w:r>
+      <w:r>
+        <w:rPr>
+          <w:rStyle w:val="katex-mathml"/>
+          <w:color w:val="1F1F1F"/>
+          <w:sz w:val="25"/>
+          <w:szCs w:val="25"/>
+          <w:bdr w:val="none" w:sz="0" w:space="0" w:color="auto" w:frame="1"/>
+        </w:rPr>
+        <w:t>X^TX</w:t>
+      </w:r>
+      <w:r>
+        <w:rPr>
+          <w:rStyle w:val="mord"/>
+          <w:rFonts w:ascii="KaTeX_Math" w:hAnsi="KaTeX_Math"/>
+          <w:i/>
+          <w:iCs/>
+          <w:color w:val="1F1F1F"/>
+          <w:sz w:val="25"/>
+          <w:szCs w:val="25"/>
+        </w:rPr>
+        <w:t>X</w:t>
+      </w:r>
+      <w:r>
+        <w:rPr>
+          <w:rStyle w:val="mord"/>
+          <w:rFonts w:ascii="KaTeX_Math" w:hAnsi="KaTeX_Math"/>
+          <w:i/>
+          <w:iCs/>
+          <w:color w:val="1F1F1F"/>
+          <w:sz w:val="18"/>
+          <w:szCs w:val="18"/>
+        </w:rPr>
+        <w:t>T</w:t>
+      </w:r>
+      <w:r>
+        <w:rPr>
+          <w:rStyle w:val="mord"/>
+          <w:rFonts w:ascii="KaTeX_Math" w:hAnsi="KaTeX_Math"/>
+          <w:i/>
+          <w:iCs/>
+          <w:color w:val="1F1F1F"/>
+          <w:sz w:val="25"/>
+          <w:szCs w:val="25"/>
+        </w:rPr>
+        <w:t>X</w:t>
+      </w:r>
+      <w:r>
+        <w:rPr>
+          <w:rFonts w:ascii="Arial" w:hAnsi="Arial" w:cs="Arial"/>
+          <w:color w:val="1F1F1F"/>
+          <w:sz w:val="21"/>
+          <w:szCs w:val="21"/>
+        </w:rPr>
+        <w:t xml:space="preserve"> + λ</w:t>
+      </w:r>
+      <w:r>
+        <w:rPr>
+          <w:rFonts w:ascii="Cambria Math" w:hAnsi="Cambria Math" w:cs="Cambria Math"/>
+          <w:color w:val="1F1F1F"/>
+          <w:sz w:val="21"/>
+          <w:szCs w:val="21"/>
+        </w:rPr>
+        <w:t>⋅</w:t>
+      </w:r>
+      <w:r>
+        <w:rPr>
+          <w:rFonts w:ascii="Arial" w:hAnsi="Arial" w:cs="Arial"/>
+          <w:color w:val="1F1F1F"/>
+          <w:sz w:val="21"/>
+          <w:szCs w:val="21"/>
+        </w:rPr>
+        <w:t>L becomes invertible</w:t>
       </w:r>
     </w:p>
     <w:p/>

</xml_diff>